<commit_message>
e podia tirar mais
</commit_message>
<xml_diff>
--- a/Prova Aptidão Profisional/PAP Documentos/IMP-DP-031-01-Ficha-1-PAP-Ante-Projeto_Ayres.docx
+++ b/Prova Aptidão Profisional/PAP Documentos/IMP-DP-031-01-Ficha-1-PAP-Ante-Projeto_Ayres.docx
@@ -1,6 +1,6 @@
 
 <file path=word/document.xml><?xml version="1.0" encoding="utf-8"?>
-<w:document xmlns:wpc="http://schemas.microsoft.com/office/word/2010/wordprocessingCanvas" xmlns:mc="http://schemas.openxmlformats.org/markup-compatibility/2006" xmlns:o="urn:schemas-microsoft-com:office:office" xmlns:r="http://schemas.openxmlformats.org/officeDocument/2006/relationships" xmlns:m="http://schemas.openxmlformats.org/officeDocument/2006/math" xmlns:v="urn:schemas-microsoft-com:vml" xmlns:wp14="http://schemas.microsoft.com/office/word/2010/wordprocessingDrawing" xmlns:wp="http://schemas.openxmlformats.org/drawingml/2006/wordprocessingDrawing" xmlns:w="http://schemas.openxmlformats.org/wordprocessingml/2006/main" xmlns:w14="http://schemas.microsoft.com/office/word/2010/wordml" xmlns:w10="urn:schemas-microsoft-com:office:word" xmlns:w15="http://schemas.microsoft.com/office/word/2012/wordml" xmlns:wpg="http://schemas.microsoft.com/office/word/2010/wordprocessingGroup" xmlns:wpi="http://schemas.microsoft.com/office/word/2010/wordprocessingInk" xmlns:wne="http://schemas.microsoft.com/office/word/2006/wordml" xmlns:wps="http://schemas.microsoft.com/office/word/2010/wordprocessingShape" xmlns:wpsCustomData="http://www.wps.cn/officeDocument/2013/wpsCustomData" mc:Ignorable="w14 w15 wp14">
+<w:document xmlns:wpc="http://schemas.microsoft.com/office/word/2010/wordprocessingCanvas" xmlns:cx="http://schemas.microsoft.com/office/drawing/2014/chartex" xmlns:cx1="http://schemas.microsoft.com/office/drawing/2015/9/8/chartex" xmlns:cx2="http://schemas.microsoft.com/office/drawing/2015/10/21/chartex" xmlns:cx3="http://schemas.microsoft.com/office/drawing/2016/5/9/chartex" xmlns:cx4="http://schemas.microsoft.com/office/drawing/2016/5/10/chartex" xmlns:cx5="http://schemas.microsoft.com/office/drawing/2016/5/11/chartex" xmlns:cx6="http://schemas.microsoft.com/office/drawing/2016/5/12/chartex" xmlns:cx7="http://schemas.microsoft.com/office/drawing/2016/5/13/chartex" xmlns:cx8="http://schemas.microsoft.com/office/drawing/2016/5/14/chartex" xmlns:mc="http://schemas.openxmlformats.org/markup-compatibility/2006" xmlns:aink="http://schemas.microsoft.com/office/drawing/2016/ink" xmlns:am3d="http://schemas.microsoft.com/office/drawing/2017/model3d" xmlns:o="urn:schemas-microsoft-com:office:office" xmlns:r="http://schemas.openxmlformats.org/officeDocument/2006/relationships" xmlns:m="http://schemas.openxmlformats.org/officeDocument/2006/math" xmlns:v="urn:schemas-microsoft-com:vml" xmlns:wp14="http://schemas.microsoft.com/office/word/2010/wordprocessingDrawing" xmlns:wp="http://schemas.openxmlformats.org/drawingml/2006/wordprocessingDrawing" xmlns:w10="urn:schemas-microsoft-com:office:word" xmlns:w="http://schemas.openxmlformats.org/wordprocessingml/2006/main" xmlns:w14="http://schemas.microsoft.com/office/word/2010/wordml" xmlns:w15="http://schemas.microsoft.com/office/word/2012/wordml" xmlns:w16cex="http://schemas.microsoft.com/office/word/2018/wordml/cex" xmlns:w16cid="http://schemas.microsoft.com/office/word/2016/wordml/cid" xmlns:w16="http://schemas.microsoft.com/office/word/2018/wordml" xmlns:w16sdtdh="http://schemas.microsoft.com/office/word/2020/wordml/sdtdatahash" xmlns:w16se="http://schemas.microsoft.com/office/word/2015/wordml/symex" xmlns:wpg="http://schemas.microsoft.com/office/word/2010/wordprocessingGroup" xmlns:wpi="http://schemas.microsoft.com/office/word/2010/wordprocessingInk" xmlns:wne="http://schemas.microsoft.com/office/word/2006/wordml" xmlns:wps="http://schemas.microsoft.com/office/word/2010/wordprocessingShape" mc:Ignorable="w14 w15 w16se w16cid w16 w16cex w16sdtdh wp14">
   <w:body>
     <w:p>
       <w:pPr>
@@ -14,24 +14,16 @@
     </w:p>
     <w:tbl>
       <w:tblPr>
-        <w:tblStyle w:val="5"/>
         <w:tblW w:w="0" w:type="auto"/>
         <w:jc w:val="center"/>
         <w:tblBorders>
-          <w:top w:val="single" w:color="A6A6A6" w:sz="4" w:space="0"/>
-          <w:left w:val="single" w:color="A6A6A6" w:sz="4" w:space="0"/>
-          <w:bottom w:val="single" w:color="A6A6A6" w:sz="4" w:space="0"/>
-          <w:right w:val="single" w:color="A6A6A6" w:sz="4" w:space="0"/>
-          <w:insideH w:val="single" w:color="A6A6A6" w:sz="4" w:space="0"/>
-          <w:insideV w:val="none" w:color="auto" w:sz="0" w:space="0"/>
+          <w:top w:val="single" w:sz="4" w:space="0" w:color="A6A6A6"/>
+          <w:left w:val="single" w:sz="4" w:space="0" w:color="A6A6A6"/>
+          <w:bottom w:val="single" w:sz="4" w:space="0" w:color="A6A6A6"/>
+          <w:right w:val="single" w:sz="4" w:space="0" w:color="A6A6A6"/>
+          <w:insideH w:val="single" w:sz="4" w:space="0" w:color="A6A6A6"/>
         </w:tblBorders>
-        <w:tblLayout w:type="autofit"/>
-        <w:tblCellMar>
-          <w:top w:w="0" w:type="dxa"/>
-          <w:left w:w="108" w:type="dxa"/>
-          <w:bottom w:w="0" w:type="dxa"/>
-          <w:right w:w="108" w:type="dxa"/>
-        </w:tblCellMar>
+        <w:tblLook w:val="04A0" w:firstRow="1" w:lastRow="0" w:firstColumn="1" w:lastColumn="0" w:noHBand="0" w:noVBand="1"/>
       </w:tblPr>
       <w:tblGrid>
         <w:gridCol w:w="3192"/>
@@ -40,24 +32,8 @@
         <w:gridCol w:w="1732"/>
       </w:tblGrid>
       <w:tr>
-        <w:tblPrEx>
-          <w:tblBorders>
-            <w:top w:val="single" w:color="A6A6A6" w:sz="4" w:space="0"/>
-            <w:left w:val="single" w:color="A6A6A6" w:sz="4" w:space="0"/>
-            <w:bottom w:val="single" w:color="A6A6A6" w:sz="4" w:space="0"/>
-            <w:right w:val="single" w:color="A6A6A6" w:sz="4" w:space="0"/>
-            <w:insideH w:val="single" w:color="A6A6A6" w:sz="4" w:space="0"/>
-            <w:insideV w:val="none" w:color="auto" w:sz="0" w:space="0"/>
-          </w:tblBorders>
-          <w:tblCellMar>
-            <w:top w:w="0" w:type="dxa"/>
-            <w:left w:w="108" w:type="dxa"/>
-            <w:bottom w:w="0" w:type="dxa"/>
-            <w:right w:w="108" w:type="dxa"/>
-          </w:tblCellMar>
-        </w:tblPrEx>
         <w:trPr>
-          <w:trHeight w:val="523" w:hRule="atLeast"/>
+          <w:trHeight w:val="523"/>
           <w:jc w:val="center"/>
         </w:trPr>
         <w:tc>
@@ -88,24 +64,8 @@
         </w:tc>
       </w:tr>
       <w:tr>
-        <w:tblPrEx>
-          <w:tblBorders>
-            <w:top w:val="single" w:color="A6A6A6" w:sz="4" w:space="0"/>
-            <w:left w:val="single" w:color="A6A6A6" w:sz="4" w:space="0"/>
-            <w:bottom w:val="single" w:color="A6A6A6" w:sz="4" w:space="0"/>
-            <w:right w:val="single" w:color="A6A6A6" w:sz="4" w:space="0"/>
-            <w:insideH w:val="single" w:color="A6A6A6" w:sz="4" w:space="0"/>
-            <w:insideV w:val="none" w:color="auto" w:sz="0" w:space="0"/>
-          </w:tblBorders>
-          <w:tblCellMar>
-            <w:top w:w="0" w:type="dxa"/>
-            <w:left w:w="108" w:type="dxa"/>
-            <w:bottom w:w="0" w:type="dxa"/>
-            <w:right w:w="108" w:type="dxa"/>
-          </w:tblCellMar>
-        </w:tblPrEx>
         <w:trPr>
-          <w:trHeight w:val="523" w:hRule="atLeast"/>
+          <w:trHeight w:val="523"/>
           <w:jc w:val="center"/>
         </w:trPr>
         <w:tc>
@@ -186,24 +146,8 @@
         </w:tc>
       </w:tr>
       <w:tr>
-        <w:tblPrEx>
-          <w:tblBorders>
-            <w:top w:val="single" w:color="A6A6A6" w:sz="4" w:space="0"/>
-            <w:left w:val="single" w:color="A6A6A6" w:sz="4" w:space="0"/>
-            <w:bottom w:val="single" w:color="A6A6A6" w:sz="4" w:space="0"/>
-            <w:right w:val="single" w:color="A6A6A6" w:sz="4" w:space="0"/>
-            <w:insideH w:val="single" w:color="A6A6A6" w:sz="4" w:space="0"/>
-            <w:insideV w:val="none" w:color="auto" w:sz="0" w:space="0"/>
-          </w:tblBorders>
-          <w:tblCellMar>
-            <w:top w:w="0" w:type="dxa"/>
-            <w:left w:w="108" w:type="dxa"/>
-            <w:bottom w:w="0" w:type="dxa"/>
-            <w:right w:w="108" w:type="dxa"/>
-          </w:tblCellMar>
-        </w:tblPrEx>
         <w:trPr>
-          <w:trHeight w:val="523" w:hRule="atLeast"/>
+          <w:trHeight w:val="523"/>
           <w:jc w:val="center"/>
         </w:trPr>
         <w:tc>
@@ -228,7 +172,25 @@
                 <w:sz w:val="18"/>
                 <w:szCs w:val="18"/>
               </w:rPr>
-              <w:t>Aluno: Ayres Major</w:t>
+              <w:t xml:space="preserve">Aluno: Ayres </w:t>
+            </w:r>
+            <w:r>
+              <w:rPr>
+                <w:rFonts w:cs="Arial"/>
+                <w:b/>
+                <w:sz w:val="18"/>
+                <w:szCs w:val="18"/>
+              </w:rPr>
+              <w:t xml:space="preserve">Vera Cruz </w:t>
+            </w:r>
+            <w:r>
+              <w:rPr>
+                <w:rFonts w:cs="Arial"/>
+                <w:b/>
+                <w:sz w:val="18"/>
+                <w:szCs w:val="18"/>
+              </w:rPr>
+              <w:t>Major</w:t>
             </w:r>
           </w:p>
         </w:tc>
@@ -316,56 +278,33 @@
     </w:p>
     <w:tbl>
       <w:tblPr>
-        <w:tblStyle w:val="5"/>
         <w:tblW w:w="0" w:type="auto"/>
         <w:jc w:val="center"/>
         <w:tblBorders>
-          <w:top w:val="single" w:color="auto" w:sz="4" w:space="0"/>
-          <w:left w:val="single" w:color="auto" w:sz="4" w:space="0"/>
-          <w:bottom w:val="single" w:color="auto" w:sz="4" w:space="0"/>
-          <w:right w:val="single" w:color="auto" w:sz="4" w:space="0"/>
-          <w:insideH w:val="single" w:color="auto" w:sz="4" w:space="0"/>
-          <w:insideV w:val="single" w:color="auto" w:sz="4" w:space="0"/>
+          <w:top w:val="single" w:sz="4" w:space="0" w:color="auto"/>
+          <w:left w:val="single" w:sz="4" w:space="0" w:color="auto"/>
+          <w:bottom w:val="single" w:sz="4" w:space="0" w:color="auto"/>
+          <w:right w:val="single" w:sz="4" w:space="0" w:color="auto"/>
+          <w:insideH w:val="single" w:sz="4" w:space="0" w:color="auto"/>
+          <w:insideV w:val="single" w:sz="4" w:space="0" w:color="auto"/>
         </w:tblBorders>
-        <w:tblLayout w:type="autofit"/>
-        <w:tblCellMar>
-          <w:top w:w="0" w:type="dxa"/>
-          <w:left w:w="108" w:type="dxa"/>
-          <w:bottom w:w="0" w:type="dxa"/>
-          <w:right w:w="108" w:type="dxa"/>
-        </w:tblCellMar>
+        <w:tblLook w:val="04A0" w:firstRow="1" w:lastRow="0" w:firstColumn="1" w:lastColumn="0" w:noHBand="0" w:noVBand="1"/>
       </w:tblPr>
       <w:tblGrid>
         <w:gridCol w:w="9708"/>
       </w:tblGrid>
       <w:tr>
-        <w:tblPrEx>
-          <w:tblBorders>
-            <w:top w:val="single" w:color="auto" w:sz="4" w:space="0"/>
-            <w:left w:val="single" w:color="auto" w:sz="4" w:space="0"/>
-            <w:bottom w:val="single" w:color="auto" w:sz="4" w:space="0"/>
-            <w:right w:val="single" w:color="auto" w:sz="4" w:space="0"/>
-            <w:insideH w:val="single" w:color="auto" w:sz="4" w:space="0"/>
-            <w:insideV w:val="single" w:color="auto" w:sz="4" w:space="0"/>
-          </w:tblBorders>
-          <w:tblCellMar>
-            <w:top w:w="0" w:type="dxa"/>
-            <w:left w:w="108" w:type="dxa"/>
-            <w:bottom w:w="0" w:type="dxa"/>
-            <w:right w:w="108" w:type="dxa"/>
-          </w:tblCellMar>
-        </w:tblPrEx>
         <w:trPr>
-          <w:trHeight w:val="377" w:hRule="atLeast"/>
+          <w:trHeight w:val="377"/>
           <w:jc w:val="center"/>
         </w:trPr>
         <w:tc>
           <w:tcPr>
             <w:tcW w:w="9708" w:type="dxa"/>
             <w:tcBorders>
-              <w:top w:val="single" w:color="A6A6A6" w:sz="4" w:space="0"/>
+              <w:top w:val="single" w:sz="4" w:space="0" w:color="A6A6A6"/>
               <w:left w:val="nil"/>
-              <w:bottom w:val="single" w:color="A6A6A6" w:sz="4" w:space="0"/>
+              <w:bottom w:val="single" w:sz="4" w:space="0" w:color="A6A6A6"/>
               <w:right w:val="nil"/>
             </w:tcBorders>
             <w:shd w:val="clear" w:color="auto" w:fill="D9D9D9"/>
@@ -393,39 +332,22 @@
         </w:tc>
       </w:tr>
       <w:tr>
-        <w:tblPrEx>
-          <w:tblBorders>
-            <w:top w:val="single" w:color="auto" w:sz="4" w:space="0"/>
-            <w:left w:val="single" w:color="auto" w:sz="4" w:space="0"/>
-            <w:bottom w:val="single" w:color="auto" w:sz="4" w:space="0"/>
-            <w:right w:val="single" w:color="auto" w:sz="4" w:space="0"/>
-            <w:insideH w:val="single" w:color="auto" w:sz="4" w:space="0"/>
-            <w:insideV w:val="single" w:color="auto" w:sz="4" w:space="0"/>
-          </w:tblBorders>
-          <w:tblCellMar>
-            <w:top w:w="0" w:type="dxa"/>
-            <w:left w:w="108" w:type="dxa"/>
-            <w:bottom w:w="0" w:type="dxa"/>
-            <w:right w:w="108" w:type="dxa"/>
-          </w:tblCellMar>
-        </w:tblPrEx>
         <w:trPr>
-          <w:trHeight w:val="1138" w:hRule="atLeast"/>
+          <w:trHeight w:val="1138"/>
           <w:jc w:val="center"/>
         </w:trPr>
         <w:tc>
           <w:tcPr>
             <w:tcW w:w="9708" w:type="dxa"/>
             <w:tcBorders>
-              <w:top w:val="single" w:color="A6A6A6" w:sz="4" w:space="0"/>
-              <w:left w:val="single" w:color="A6A6A6" w:sz="4" w:space="0"/>
-              <w:bottom w:val="single" w:color="A6A6A6" w:sz="4" w:space="0"/>
-              <w:right w:val="single" w:color="A6A6A6" w:sz="4" w:space="0"/>
+              <w:top w:val="single" w:sz="4" w:space="0" w:color="A6A6A6"/>
+              <w:left w:val="single" w:sz="4" w:space="0" w:color="A6A6A6"/>
+              <w:bottom w:val="single" w:sz="4" w:space="0" w:color="A6A6A6"/>
+              <w:right w:val="single" w:sz="4" w:space="0" w:color="A6A6A6"/>
             </w:tcBorders>
           </w:tcPr>
           <w:p>
             <w:pPr>
-              <w:pStyle w:val="17"/>
               <w:jc w:val="both"/>
               <w:rPr>
                 <w:rFonts w:cs="Arial"/>
@@ -445,33 +367,17 @@
         </w:tc>
       </w:tr>
       <w:tr>
-        <w:tblPrEx>
-          <w:tblBorders>
-            <w:top w:val="single" w:color="auto" w:sz="4" w:space="0"/>
-            <w:left w:val="single" w:color="auto" w:sz="4" w:space="0"/>
-            <w:bottom w:val="single" w:color="auto" w:sz="4" w:space="0"/>
-            <w:right w:val="single" w:color="auto" w:sz="4" w:space="0"/>
-            <w:insideH w:val="single" w:color="auto" w:sz="4" w:space="0"/>
-            <w:insideV w:val="single" w:color="auto" w:sz="4" w:space="0"/>
-          </w:tblBorders>
-          <w:tblCellMar>
-            <w:top w:w="0" w:type="dxa"/>
-            <w:left w:w="108" w:type="dxa"/>
-            <w:bottom w:w="0" w:type="dxa"/>
-            <w:right w:w="108" w:type="dxa"/>
-          </w:tblCellMar>
-        </w:tblPrEx>
         <w:trPr>
-          <w:trHeight w:val="415" w:hRule="atLeast"/>
+          <w:trHeight w:val="415"/>
           <w:jc w:val="center"/>
         </w:trPr>
         <w:tc>
           <w:tcPr>
             <w:tcW w:w="9708" w:type="dxa"/>
             <w:tcBorders>
-              <w:top w:val="single" w:color="A6A6A6" w:sz="4" w:space="0"/>
+              <w:top w:val="single" w:sz="4" w:space="0" w:color="A6A6A6"/>
               <w:left w:val="nil"/>
-              <w:bottom w:val="single" w:color="A6A6A6" w:sz="4" w:space="0"/>
+              <w:bottom w:val="single" w:sz="4" w:space="0" w:color="A6A6A6"/>
               <w:right w:val="nil"/>
             </w:tcBorders>
             <w:shd w:val="clear" w:color="auto" w:fill="D9D9D9"/>
@@ -493,40 +399,33 @@
                 <w:sz w:val="18"/>
                 <w:szCs w:val="18"/>
               </w:rPr>
-              <w:t>Tema proposto</w:t>
+              <w:t xml:space="preserve">Tema </w:t>
+            </w:r>
+            <w:r>
+              <w:rPr>
+                <w:rFonts w:cs="Arial"/>
+                <w:b/>
+                <w:sz w:val="18"/>
+                <w:szCs w:val="18"/>
+              </w:rPr>
+              <w:t>proposto</w:t>
             </w:r>
           </w:p>
         </w:tc>
       </w:tr>
       <w:tr>
-        <w:tblPrEx>
-          <w:tblBorders>
-            <w:top w:val="single" w:color="auto" w:sz="4" w:space="0"/>
-            <w:left w:val="single" w:color="auto" w:sz="4" w:space="0"/>
-            <w:bottom w:val="single" w:color="auto" w:sz="4" w:space="0"/>
-            <w:right w:val="single" w:color="auto" w:sz="4" w:space="0"/>
-            <w:insideH w:val="single" w:color="auto" w:sz="4" w:space="0"/>
-            <w:insideV w:val="single" w:color="auto" w:sz="4" w:space="0"/>
-          </w:tblBorders>
-          <w:tblCellMar>
-            <w:top w:w="0" w:type="dxa"/>
-            <w:left w:w="108" w:type="dxa"/>
-            <w:bottom w:w="0" w:type="dxa"/>
-            <w:right w:w="108" w:type="dxa"/>
-          </w:tblCellMar>
-        </w:tblPrEx>
         <w:trPr>
-          <w:trHeight w:val="726" w:hRule="atLeast"/>
+          <w:trHeight w:val="726"/>
           <w:jc w:val="center"/>
         </w:trPr>
         <w:tc>
           <w:tcPr>
             <w:tcW w:w="9708" w:type="dxa"/>
             <w:tcBorders>
-              <w:top w:val="single" w:color="A6A6A6" w:sz="4" w:space="0"/>
-              <w:left w:val="single" w:color="A6A6A6" w:sz="4" w:space="0"/>
-              <w:bottom w:val="single" w:color="A6A6A6" w:sz="4" w:space="0"/>
-              <w:right w:val="single" w:color="A6A6A6" w:sz="4" w:space="0"/>
+              <w:top w:val="single" w:sz="4" w:space="0" w:color="A6A6A6"/>
+              <w:left w:val="single" w:sz="4" w:space="0" w:color="A6A6A6"/>
+              <w:bottom w:val="single" w:sz="4" w:space="0" w:color="A6A6A6"/>
+              <w:right w:val="single" w:sz="4" w:space="0" w:color="A6A6A6"/>
             </w:tcBorders>
           </w:tcPr>
           <w:p>
@@ -543,58 +442,95 @@
                 <w:sz w:val="18"/>
                 <w:szCs w:val="18"/>
               </w:rPr>
-              <w:t>Site: Alleat</w:t>
-            </w:r>
-            <w:r>
-              <w:rPr>
-                <w:rFonts w:hint="default" w:cs="Arial"/>
-                <w:sz w:val="18"/>
-                <w:szCs w:val="18"/>
-                <w:lang w:val="pt-PT"/>
+              <w:t>A</w:t>
+            </w:r>
+            <w:r>
+              <w:rPr>
+                <w:rFonts w:cs="Arial"/>
+                <w:sz w:val="18"/>
+                <w:szCs w:val="18"/>
+              </w:rPr>
+              <w:t>l</w:t>
+            </w:r>
+            <w:r>
+              <w:rPr>
+                <w:rFonts w:cs="Arial"/>
+                <w:sz w:val="18"/>
+                <w:szCs w:val="18"/>
+              </w:rPr>
+              <w:t>l</w:t>
+            </w:r>
+            <w:r>
+              <w:rPr>
+                <w:rFonts w:cs="Arial"/>
+                <w:sz w:val="18"/>
+                <w:szCs w:val="18"/>
+              </w:rPr>
+              <w:t>e</w:t>
+            </w:r>
+            <w:r>
+              <w:rPr>
+                <w:rFonts w:cs="Arial"/>
+                <w:sz w:val="18"/>
+                <w:szCs w:val="18"/>
+              </w:rPr>
+              <w:t>a</w:t>
+            </w:r>
+            <w:r>
+              <w:rPr>
+                <w:rFonts w:cs="Arial"/>
+                <w:sz w:val="18"/>
+                <w:szCs w:val="18"/>
+              </w:rPr>
+              <w:t>t</w:t>
+            </w:r>
+            <w:r>
+              <w:rPr>
+                <w:rFonts w:cs="Arial"/>
+                <w:sz w:val="18"/>
+                <w:szCs w:val="18"/>
               </w:rPr>
               <w:t>ó</w:t>
             </w:r>
-            <w:bookmarkStart w:id="0" w:name="_GoBack"/>
-            <w:bookmarkEnd w:id="0"/>
-            <w:r>
-              <w:rPr>
-                <w:rFonts w:cs="Arial"/>
-                <w:sz w:val="18"/>
-                <w:szCs w:val="18"/>
-              </w:rPr>
-              <w:t>rio</w:t>
+            <w:r>
+              <w:rPr>
+                <w:rFonts w:cs="Arial"/>
+                <w:sz w:val="18"/>
+                <w:szCs w:val="18"/>
+              </w:rPr>
+              <w:t>r</w:t>
+            </w:r>
+            <w:r>
+              <w:rPr>
+                <w:rFonts w:cs="Arial"/>
+                <w:sz w:val="18"/>
+                <w:szCs w:val="18"/>
+              </w:rPr>
+              <w:t>i</w:t>
+            </w:r>
+            <w:r>
+              <w:rPr>
+                <w:rFonts w:cs="Arial"/>
+                <w:sz w:val="18"/>
+                <w:szCs w:val="18"/>
+              </w:rPr>
+              <w:t>o</w:t>
             </w:r>
           </w:p>
         </w:tc>
       </w:tr>
       <w:tr>
-        <w:tblPrEx>
-          <w:tblBorders>
-            <w:top w:val="single" w:color="auto" w:sz="4" w:space="0"/>
-            <w:left w:val="single" w:color="auto" w:sz="4" w:space="0"/>
-            <w:bottom w:val="single" w:color="auto" w:sz="4" w:space="0"/>
-            <w:right w:val="single" w:color="auto" w:sz="4" w:space="0"/>
-            <w:insideH w:val="single" w:color="auto" w:sz="4" w:space="0"/>
-            <w:insideV w:val="single" w:color="auto" w:sz="4" w:space="0"/>
-          </w:tblBorders>
-          <w:tblCellMar>
-            <w:top w:w="0" w:type="dxa"/>
-            <w:left w:w="108" w:type="dxa"/>
-            <w:bottom w:w="0" w:type="dxa"/>
-            <w:right w:w="108" w:type="dxa"/>
-          </w:tblCellMar>
-        </w:tblPrEx>
         <w:trPr>
-          <w:trHeight w:val="423" w:hRule="atLeast"/>
+          <w:trHeight w:val="423"/>
           <w:jc w:val="center"/>
         </w:trPr>
         <w:tc>
           <w:tcPr>
             <w:tcW w:w="9708" w:type="dxa"/>
             <w:tcBorders>
-              <w:top w:val="single" w:color="A6A6A6" w:sz="4" w:space="0"/>
+              <w:top w:val="single" w:sz="4" w:space="0" w:color="A6A6A6"/>
               <w:left w:val="nil"/>
-              <w:bottom w:val="single" w:color="A6A6A6" w:sz="4" w:space="0"/>
+              <w:bottom w:val="single" w:sz="4" w:space="0" w:color="A6A6A6"/>
               <w:right w:val="nil"/>
             </w:tcBorders>
             <w:shd w:val="clear" w:color="auto" w:fill="D9D9D9"/>
@@ -622,39 +558,23 @@
         </w:tc>
       </w:tr>
       <w:tr>
-        <w:tblPrEx>
-          <w:tblBorders>
-            <w:top w:val="single" w:color="auto" w:sz="4" w:space="0"/>
-            <w:left w:val="single" w:color="auto" w:sz="4" w:space="0"/>
-            <w:bottom w:val="single" w:color="auto" w:sz="4" w:space="0"/>
-            <w:right w:val="single" w:color="auto" w:sz="4" w:space="0"/>
-            <w:insideH w:val="single" w:color="auto" w:sz="4" w:space="0"/>
-            <w:insideV w:val="single" w:color="auto" w:sz="4" w:space="0"/>
-          </w:tblBorders>
-          <w:tblCellMar>
-            <w:top w:w="0" w:type="dxa"/>
-            <w:left w:w="108" w:type="dxa"/>
-            <w:bottom w:w="0" w:type="dxa"/>
-            <w:right w:w="108" w:type="dxa"/>
-          </w:tblCellMar>
-        </w:tblPrEx>
         <w:trPr>
-          <w:trHeight w:val="2658" w:hRule="atLeast"/>
+          <w:trHeight w:val="2658"/>
           <w:jc w:val="center"/>
         </w:trPr>
         <w:tc>
           <w:tcPr>
             <w:tcW w:w="9708" w:type="dxa"/>
             <w:tcBorders>
-              <w:top w:val="single" w:color="A6A6A6" w:sz="4" w:space="0"/>
-              <w:left w:val="single" w:color="A6A6A6" w:sz="4" w:space="0"/>
-              <w:bottom w:val="single" w:color="A6A6A6" w:sz="4" w:space="0"/>
-              <w:right w:val="single" w:color="A6A6A6" w:sz="4" w:space="0"/>
+              <w:top w:val="single" w:sz="4" w:space="0" w:color="A6A6A6"/>
+              <w:left w:val="single" w:sz="4" w:space="0" w:color="A6A6A6"/>
+              <w:bottom w:val="single" w:sz="4" w:space="0" w:color="A6A6A6"/>
+              <w:right w:val="single" w:sz="4" w:space="0" w:color="A6A6A6"/>
             </w:tcBorders>
           </w:tcPr>
           <w:p>
             <w:pPr>
-              <w:pStyle w:val="17"/>
+              <w:pStyle w:val="PargrafodaLista"/>
               <w:jc w:val="both"/>
               <w:rPr>
                 <w:rFonts w:cs="Arial"/>
@@ -668,39 +588,31 @@
                 <w:sz w:val="18"/>
                 <w:szCs w:val="18"/>
               </w:rPr>
-              <w:t>Muitas no dia-dia ao longo desse curso vi que de vez em quando houve a necessidade de escolher aleatoriamente algum aluno ou número, descobrir os valores de uma resistência pelo código de cores, entre outros, e pra isso recorre-se normalmente a programas simples na internet. Só que muita das vezes aparece diversos sites para só um programa e se quisermos outro é necessário ir para um outro site, então o objetivo é juntar esses pequenos programas num só site, onde além de encontrar aquilo que se quer pode ter outros programas utéis ou de entretenimento que possa ser necessário um dia.</w:t>
+              <w:t xml:space="preserve">Ao longo dos 3 anos do curso, utilizou-se diversos programas, muitos deles com uma interface antiga ou trespassada, que ao meu ver não condiz com a época tecnológica presente. Em paralelo com o curso realizei curso de programação de Python no Youtube, (canal: curso em vídeo), onde criei programas simples para a aprendizagem da língua. Mais tarde aprendi o desenvolvimento de sites em HTML5 e CSS3. Com isso decide usar esses programas simples e </w:t>
+            </w:r>
+            <w:r>
+              <w:rPr>
+                <w:rFonts w:cs="Arial"/>
+                <w:sz w:val="18"/>
+                <w:szCs w:val="18"/>
+              </w:rPr>
+              <w:t>com o uso de HTML, CSS e JavaScript,criar um site com esse programas e renovar com uma interface interativa, dinâmica e atraente.</w:t>
             </w:r>
           </w:p>
         </w:tc>
       </w:tr>
       <w:tr>
-        <w:tblPrEx>
-          <w:tblBorders>
-            <w:top w:val="single" w:color="auto" w:sz="4" w:space="0"/>
-            <w:left w:val="single" w:color="auto" w:sz="4" w:space="0"/>
-            <w:bottom w:val="single" w:color="auto" w:sz="4" w:space="0"/>
-            <w:right w:val="single" w:color="auto" w:sz="4" w:space="0"/>
-            <w:insideH w:val="single" w:color="auto" w:sz="4" w:space="0"/>
-            <w:insideV w:val="single" w:color="auto" w:sz="4" w:space="0"/>
-          </w:tblBorders>
-          <w:tblCellMar>
-            <w:top w:w="0" w:type="dxa"/>
-            <w:left w:w="108" w:type="dxa"/>
-            <w:bottom w:w="0" w:type="dxa"/>
-            <w:right w:w="108" w:type="dxa"/>
-          </w:tblCellMar>
-        </w:tblPrEx>
         <w:trPr>
-          <w:trHeight w:val="403" w:hRule="atLeast"/>
+          <w:trHeight w:val="403"/>
           <w:jc w:val="center"/>
         </w:trPr>
         <w:tc>
           <w:tcPr>
             <w:tcW w:w="9708" w:type="dxa"/>
             <w:tcBorders>
-              <w:top w:val="single" w:color="A6A6A6" w:sz="4" w:space="0"/>
+              <w:top w:val="single" w:sz="4" w:space="0" w:color="A6A6A6"/>
               <w:left w:val="nil"/>
-              <w:bottom w:val="single" w:color="A6A6A6" w:sz="4" w:space="0"/>
+              <w:bottom w:val="single" w:sz="4" w:space="0" w:color="A6A6A6"/>
               <w:right w:val="nil"/>
             </w:tcBorders>
             <w:shd w:val="clear" w:color="auto" w:fill="D9D9D9"/>
@@ -728,40 +640,24 @@
         </w:tc>
       </w:tr>
       <w:tr>
-        <w:tblPrEx>
-          <w:tblBorders>
-            <w:top w:val="single" w:color="auto" w:sz="4" w:space="0"/>
-            <w:left w:val="single" w:color="auto" w:sz="4" w:space="0"/>
-            <w:bottom w:val="single" w:color="auto" w:sz="4" w:space="0"/>
-            <w:right w:val="single" w:color="auto" w:sz="4" w:space="0"/>
-            <w:insideH w:val="single" w:color="auto" w:sz="4" w:space="0"/>
-            <w:insideV w:val="single" w:color="auto" w:sz="4" w:space="0"/>
-          </w:tblBorders>
-          <w:tblCellMar>
-            <w:top w:w="0" w:type="dxa"/>
-            <w:left w:w="108" w:type="dxa"/>
-            <w:bottom w:w="0" w:type="dxa"/>
-            <w:right w:w="108" w:type="dxa"/>
-          </w:tblCellMar>
-        </w:tblPrEx>
         <w:trPr>
-          <w:trHeight w:val="2418" w:hRule="atLeast"/>
+          <w:trHeight w:val="2418"/>
           <w:jc w:val="center"/>
         </w:trPr>
         <w:tc>
           <w:tcPr>
             <w:tcW w:w="9708" w:type="dxa"/>
             <w:tcBorders>
-              <w:top w:val="single" w:color="A6A6A6" w:sz="4" w:space="0"/>
-              <w:left w:val="single" w:color="A6A6A6" w:sz="4" w:space="0"/>
-              <w:bottom w:val="single" w:color="A6A6A6" w:sz="4" w:space="0"/>
-              <w:right w:val="single" w:color="A6A6A6" w:sz="4" w:space="0"/>
+              <w:top w:val="single" w:sz="4" w:space="0" w:color="A6A6A6"/>
+              <w:left w:val="single" w:sz="4" w:space="0" w:color="A6A6A6"/>
+              <w:bottom w:val="single" w:sz="4" w:space="0" w:color="A6A6A6"/>
+              <w:right w:val="single" w:sz="4" w:space="0" w:color="A6A6A6"/>
             </w:tcBorders>
             <w:shd w:val="clear" w:color="auto" w:fill="auto"/>
           </w:tcPr>
           <w:p>
             <w:pPr>
-              <w:pStyle w:val="17"/>
+              <w:pStyle w:val="PargrafodaLista"/>
               <w:rPr>
                 <w:rFonts w:cs="Arial"/>
                 <w:bCs/>
@@ -776,39 +672,23 @@
                 <w:sz w:val="18"/>
                 <w:szCs w:val="18"/>
               </w:rPr>
-              <w:t>O site consiste em ter vários programas simples que pode ser uteis ou de entretenimento para ajudar no dia a dia. Ele terá uma página inicial onde será apresentado o site e com alguns dos programas. Terá um menu com os diversos programas separados por categorias caso necessário.</w:t>
+              <w:t>Um site onde programas simples de programação ganham uma nova interface interativa, dinâmica e atraente.</w:t>
             </w:r>
           </w:p>
         </w:tc>
       </w:tr>
       <w:tr>
-        <w:tblPrEx>
-          <w:tblBorders>
-            <w:top w:val="single" w:color="auto" w:sz="4" w:space="0"/>
-            <w:left w:val="single" w:color="auto" w:sz="4" w:space="0"/>
-            <w:bottom w:val="single" w:color="auto" w:sz="4" w:space="0"/>
-            <w:right w:val="single" w:color="auto" w:sz="4" w:space="0"/>
-            <w:insideH w:val="single" w:color="auto" w:sz="4" w:space="0"/>
-            <w:insideV w:val="single" w:color="auto" w:sz="4" w:space="0"/>
-          </w:tblBorders>
-          <w:tblCellMar>
-            <w:top w:w="0" w:type="dxa"/>
-            <w:left w:w="108" w:type="dxa"/>
-            <w:bottom w:w="0" w:type="dxa"/>
-            <w:right w:w="108" w:type="dxa"/>
-          </w:tblCellMar>
-        </w:tblPrEx>
         <w:trPr>
-          <w:trHeight w:val="403" w:hRule="atLeast"/>
+          <w:trHeight w:val="403"/>
           <w:jc w:val="center"/>
         </w:trPr>
         <w:tc>
           <w:tcPr>
             <w:tcW w:w="9708" w:type="dxa"/>
             <w:tcBorders>
-              <w:top w:val="single" w:color="A6A6A6" w:sz="4" w:space="0"/>
+              <w:top w:val="single" w:sz="4" w:space="0" w:color="A6A6A6"/>
               <w:left w:val="nil"/>
-              <w:bottom w:val="single" w:color="A6A6A6" w:sz="4" w:space="0"/>
+              <w:bottom w:val="single" w:sz="4" w:space="0" w:color="A6A6A6"/>
               <w:right w:val="nil"/>
             </w:tcBorders>
             <w:shd w:val="clear" w:color="auto" w:fill="D9D9D9"/>
@@ -836,39 +716,23 @@
         </w:tc>
       </w:tr>
       <w:tr>
-        <w:tblPrEx>
-          <w:tblBorders>
-            <w:top w:val="single" w:color="auto" w:sz="4" w:space="0"/>
-            <w:left w:val="single" w:color="auto" w:sz="4" w:space="0"/>
-            <w:bottom w:val="single" w:color="auto" w:sz="4" w:space="0"/>
-            <w:right w:val="single" w:color="auto" w:sz="4" w:space="0"/>
-            <w:insideH w:val="single" w:color="auto" w:sz="4" w:space="0"/>
-            <w:insideV w:val="single" w:color="auto" w:sz="4" w:space="0"/>
-          </w:tblBorders>
-          <w:tblCellMar>
-            <w:top w:w="0" w:type="dxa"/>
-            <w:left w:w="108" w:type="dxa"/>
-            <w:bottom w:w="0" w:type="dxa"/>
-            <w:right w:w="108" w:type="dxa"/>
-          </w:tblCellMar>
-        </w:tblPrEx>
         <w:trPr>
-          <w:trHeight w:val="1132" w:hRule="atLeast"/>
+          <w:trHeight w:val="1132"/>
           <w:jc w:val="center"/>
         </w:trPr>
         <w:tc>
           <w:tcPr>
             <w:tcW w:w="9708" w:type="dxa"/>
             <w:tcBorders>
-              <w:top w:val="single" w:color="A6A6A6" w:sz="4" w:space="0"/>
-              <w:left w:val="single" w:color="A6A6A6" w:sz="4" w:space="0"/>
-              <w:bottom w:val="single" w:color="A6A6A6" w:sz="4" w:space="0"/>
-              <w:right w:val="single" w:color="A6A6A6" w:sz="4" w:space="0"/>
+              <w:top w:val="single" w:sz="4" w:space="0" w:color="A6A6A6"/>
+              <w:left w:val="single" w:sz="4" w:space="0" w:color="A6A6A6"/>
+              <w:bottom w:val="single" w:sz="4" w:space="0" w:color="A6A6A6"/>
+              <w:right w:val="single" w:sz="4" w:space="0" w:color="A6A6A6"/>
             </w:tcBorders>
           </w:tcPr>
           <w:p>
             <w:pPr>
-              <w:pStyle w:val="17"/>
+              <w:pStyle w:val="PargrafodaLista"/>
               <w:jc w:val="both"/>
               <w:rPr>
                 <w:rFonts w:cs="Arial"/>
@@ -882,7 +746,24 @@
                 <w:sz w:val="18"/>
                 <w:szCs w:val="18"/>
               </w:rPr>
-              <w:t>Professor Cesário Gárcia.</w:t>
+              <w:lastRenderedPageBreak/>
+              <w:t xml:space="preserve">Professor </w:t>
+            </w:r>
+            <w:r>
+              <w:rPr>
+                <w:rFonts w:cs="Arial"/>
+                <w:sz w:val="18"/>
+                <w:szCs w:val="18"/>
+              </w:rPr>
+              <w:t>Hugo</w:t>
+            </w:r>
+            <w:r>
+              <w:rPr>
+                <w:rFonts w:cs="Arial"/>
+                <w:sz w:val="18"/>
+                <w:szCs w:val="18"/>
+              </w:rPr>
+              <w:t>.</w:t>
             </w:r>
           </w:p>
         </w:tc>
@@ -928,24 +809,17 @@
     </w:p>
     <w:tbl>
       <w:tblPr>
-        <w:tblStyle w:val="5"/>
         <w:tblW w:w="0" w:type="auto"/>
         <w:jc w:val="center"/>
         <w:tblBorders>
-          <w:top w:val="single" w:color="808080" w:sz="4" w:space="0"/>
-          <w:left w:val="single" w:color="808080" w:sz="4" w:space="0"/>
-          <w:bottom w:val="single" w:color="808080" w:sz="4" w:space="0"/>
-          <w:right w:val="single" w:color="808080" w:sz="4" w:space="0"/>
-          <w:insideH w:val="single" w:color="808080" w:sz="4" w:space="0"/>
-          <w:insideV w:val="single" w:color="808080" w:sz="4" w:space="0"/>
+          <w:top w:val="single" w:sz="4" w:space="0" w:color="808080"/>
+          <w:left w:val="single" w:sz="4" w:space="0" w:color="808080"/>
+          <w:bottom w:val="single" w:sz="4" w:space="0" w:color="808080"/>
+          <w:right w:val="single" w:sz="4" w:space="0" w:color="808080"/>
+          <w:insideH w:val="single" w:sz="4" w:space="0" w:color="808080"/>
+          <w:insideV w:val="single" w:sz="4" w:space="0" w:color="808080"/>
         </w:tblBorders>
-        <w:tblLayout w:type="autofit"/>
-        <w:tblCellMar>
-          <w:top w:w="0" w:type="dxa"/>
-          <w:left w:w="108" w:type="dxa"/>
-          <w:bottom w:w="0" w:type="dxa"/>
-          <w:right w:w="108" w:type="dxa"/>
-        </w:tblCellMar>
+        <w:tblLook w:val="04A0" w:firstRow="1" w:lastRow="0" w:firstColumn="1" w:lastColumn="0" w:noHBand="0" w:noVBand="1"/>
       </w:tblPr>
       <w:tblGrid>
         <w:gridCol w:w="6984"/>
@@ -953,34 +827,18 @@
         <w:gridCol w:w="1359"/>
       </w:tblGrid>
       <w:tr>
-        <w:tblPrEx>
-          <w:tblBorders>
-            <w:top w:val="single" w:color="808080" w:sz="4" w:space="0"/>
-            <w:left w:val="single" w:color="808080" w:sz="4" w:space="0"/>
-            <w:bottom w:val="single" w:color="808080" w:sz="4" w:space="0"/>
-            <w:right w:val="single" w:color="808080" w:sz="4" w:space="0"/>
-            <w:insideH w:val="single" w:color="808080" w:sz="4" w:space="0"/>
-            <w:insideV w:val="single" w:color="808080" w:sz="4" w:space="0"/>
-          </w:tblBorders>
-          <w:tblCellMar>
-            <w:top w:w="0" w:type="dxa"/>
-            <w:left w:w="108" w:type="dxa"/>
-            <w:bottom w:w="0" w:type="dxa"/>
-            <w:right w:w="108" w:type="dxa"/>
-          </w:tblCellMar>
-        </w:tblPrEx>
         <w:trPr>
-          <w:trHeight w:val="345" w:hRule="atLeast"/>
+          <w:trHeight w:val="345"/>
           <w:jc w:val="center"/>
         </w:trPr>
         <w:tc>
           <w:tcPr>
             <w:tcW w:w="6984" w:type="dxa"/>
             <w:tcBorders>
-              <w:top w:val="single" w:color="808080" w:sz="4" w:space="0"/>
-              <w:left w:val="single" w:color="808080" w:sz="4" w:space="0"/>
-              <w:bottom w:val="single" w:color="808080" w:sz="4" w:space="0"/>
-              <w:right w:val="single" w:color="808080" w:sz="4" w:space="0"/>
+              <w:top w:val="single" w:sz="4" w:space="0" w:color="808080"/>
+              <w:left w:val="single" w:sz="4" w:space="0" w:color="808080"/>
+              <w:bottom w:val="single" w:sz="4" w:space="0" w:color="808080"/>
+              <w:right w:val="single" w:sz="4" w:space="0" w:color="808080"/>
             </w:tcBorders>
             <w:shd w:val="clear" w:color="auto" w:fill="F2F2F2"/>
             <w:vAlign w:val="center"/>
@@ -1012,10 +870,10 @@
           <w:tcPr>
             <w:tcW w:w="1397" w:type="dxa"/>
             <w:tcBorders>
-              <w:top w:val="single" w:color="808080" w:sz="4" w:space="0"/>
-              <w:left w:val="single" w:color="808080" w:sz="4" w:space="0"/>
-              <w:bottom w:val="single" w:color="808080" w:sz="4" w:space="0"/>
-              <w:right w:val="single" w:color="808080" w:sz="4" w:space="0"/>
+              <w:top w:val="single" w:sz="4" w:space="0" w:color="808080"/>
+              <w:left w:val="single" w:sz="4" w:space="0" w:color="808080"/>
+              <w:bottom w:val="single" w:sz="4" w:space="0" w:color="808080"/>
+              <w:right w:val="single" w:sz="4" w:space="0" w:color="808080"/>
             </w:tcBorders>
             <w:shd w:val="clear" w:color="auto" w:fill="F2F2F2"/>
             <w:vAlign w:val="center"/>
@@ -1047,10 +905,10 @@
           <w:tcPr>
             <w:tcW w:w="1359" w:type="dxa"/>
             <w:tcBorders>
-              <w:top w:val="single" w:color="808080" w:sz="4" w:space="0"/>
-              <w:left w:val="single" w:color="808080" w:sz="4" w:space="0"/>
-              <w:bottom w:val="single" w:color="808080" w:sz="4" w:space="0"/>
-              <w:right w:val="single" w:color="808080" w:sz="4" w:space="0"/>
+              <w:top w:val="single" w:sz="4" w:space="0" w:color="808080"/>
+              <w:left w:val="single" w:sz="4" w:space="0" w:color="808080"/>
+              <w:bottom w:val="single" w:sz="4" w:space="0" w:color="808080"/>
+              <w:right w:val="single" w:sz="4" w:space="0" w:color="808080"/>
             </w:tcBorders>
             <w:shd w:val="clear" w:color="auto" w:fill="F2F2F2"/>
             <w:vAlign w:val="center"/>
@@ -1080,34 +938,18 @@
         </w:tc>
       </w:tr>
       <w:tr>
-        <w:tblPrEx>
-          <w:tblBorders>
-            <w:top w:val="single" w:color="808080" w:sz="4" w:space="0"/>
-            <w:left w:val="single" w:color="808080" w:sz="4" w:space="0"/>
-            <w:bottom w:val="single" w:color="808080" w:sz="4" w:space="0"/>
-            <w:right w:val="single" w:color="808080" w:sz="4" w:space="0"/>
-            <w:insideH w:val="single" w:color="808080" w:sz="4" w:space="0"/>
-            <w:insideV w:val="single" w:color="808080" w:sz="4" w:space="0"/>
-          </w:tblBorders>
-          <w:tblCellMar>
-            <w:top w:w="0" w:type="dxa"/>
-            <w:left w:w="108" w:type="dxa"/>
-            <w:bottom w:w="0" w:type="dxa"/>
-            <w:right w:w="108" w:type="dxa"/>
-          </w:tblCellMar>
-        </w:tblPrEx>
         <w:trPr>
-          <w:trHeight w:val="287" w:hRule="atLeast"/>
+          <w:trHeight w:val="287"/>
           <w:jc w:val="center"/>
         </w:trPr>
         <w:tc>
           <w:tcPr>
             <w:tcW w:w="6984" w:type="dxa"/>
             <w:tcBorders>
-              <w:top w:val="single" w:color="808080" w:sz="4" w:space="0"/>
-              <w:left w:val="single" w:color="808080" w:sz="4" w:space="0"/>
-              <w:bottom w:val="dotted" w:color="A6A6A6" w:sz="4" w:space="0"/>
-              <w:right w:val="single" w:color="808080" w:sz="4" w:space="0"/>
+              <w:top w:val="single" w:sz="4" w:space="0" w:color="808080"/>
+              <w:left w:val="single" w:sz="4" w:space="0" w:color="808080"/>
+              <w:bottom w:val="dotted" w:sz="4" w:space="0" w:color="A6A6A6"/>
+              <w:right w:val="single" w:sz="4" w:space="0" w:color="808080"/>
             </w:tcBorders>
             <w:vAlign w:val="center"/>
           </w:tcPr>
@@ -1137,10 +979,10 @@
           <w:tcPr>
             <w:tcW w:w="1397" w:type="dxa"/>
             <w:tcBorders>
-              <w:top w:val="single" w:color="808080" w:sz="4" w:space="0"/>
-              <w:left w:val="single" w:color="808080" w:sz="4" w:space="0"/>
-              <w:bottom w:val="dotted" w:color="A6A6A6" w:sz="4" w:space="0"/>
-              <w:right w:val="single" w:color="808080" w:sz="4" w:space="0"/>
+              <w:top w:val="single" w:sz="4" w:space="0" w:color="808080"/>
+              <w:left w:val="single" w:sz="4" w:space="0" w:color="808080"/>
+              <w:bottom w:val="dotted" w:sz="4" w:space="0" w:color="A6A6A6"/>
+              <w:right w:val="single" w:sz="4" w:space="0" w:color="808080"/>
             </w:tcBorders>
             <w:vAlign w:val="center"/>
           </w:tcPr>
@@ -1163,10 +1005,10 @@
           <w:tcPr>
             <w:tcW w:w="1359" w:type="dxa"/>
             <w:tcBorders>
-              <w:top w:val="single" w:color="808080" w:sz="4" w:space="0"/>
-              <w:left w:val="single" w:color="808080" w:sz="4" w:space="0"/>
-              <w:bottom w:val="dotted" w:color="A6A6A6" w:sz="4" w:space="0"/>
-              <w:right w:val="single" w:color="808080" w:sz="4" w:space="0"/>
+              <w:top w:val="single" w:sz="4" w:space="0" w:color="808080"/>
+              <w:left w:val="single" w:sz="4" w:space="0" w:color="808080"/>
+              <w:bottom w:val="dotted" w:sz="4" w:space="0" w:color="A6A6A6"/>
+              <w:right w:val="single" w:sz="4" w:space="0" w:color="808080"/>
             </w:tcBorders>
             <w:vAlign w:val="center"/>
           </w:tcPr>
@@ -1187,34 +1029,18 @@
         </w:tc>
       </w:tr>
       <w:tr>
-        <w:tblPrEx>
-          <w:tblBorders>
-            <w:top w:val="single" w:color="808080" w:sz="4" w:space="0"/>
-            <w:left w:val="single" w:color="808080" w:sz="4" w:space="0"/>
-            <w:bottom w:val="single" w:color="808080" w:sz="4" w:space="0"/>
-            <w:right w:val="single" w:color="808080" w:sz="4" w:space="0"/>
-            <w:insideH w:val="single" w:color="808080" w:sz="4" w:space="0"/>
-            <w:insideV w:val="single" w:color="808080" w:sz="4" w:space="0"/>
-          </w:tblBorders>
-          <w:tblCellMar>
-            <w:top w:w="0" w:type="dxa"/>
-            <w:left w:w="108" w:type="dxa"/>
-            <w:bottom w:w="0" w:type="dxa"/>
-            <w:right w:w="108" w:type="dxa"/>
-          </w:tblCellMar>
-        </w:tblPrEx>
         <w:trPr>
-          <w:trHeight w:val="287" w:hRule="atLeast"/>
+          <w:trHeight w:val="287"/>
           <w:jc w:val="center"/>
         </w:trPr>
         <w:tc>
           <w:tcPr>
             <w:tcW w:w="6984" w:type="dxa"/>
             <w:tcBorders>
-              <w:top w:val="dotted" w:color="A6A6A6" w:sz="4" w:space="0"/>
-              <w:left w:val="single" w:color="808080" w:sz="4" w:space="0"/>
-              <w:bottom w:val="dotted" w:color="A6A6A6" w:sz="4" w:space="0"/>
-              <w:right w:val="single" w:color="808080" w:sz="4" w:space="0"/>
+              <w:top w:val="dotted" w:sz="4" w:space="0" w:color="A6A6A6"/>
+              <w:left w:val="single" w:sz="4" w:space="0" w:color="808080"/>
+              <w:bottom w:val="dotted" w:sz="4" w:space="0" w:color="A6A6A6"/>
+              <w:right w:val="single" w:sz="4" w:space="0" w:color="808080"/>
             </w:tcBorders>
             <w:vAlign w:val="center"/>
           </w:tcPr>
@@ -1244,10 +1070,10 @@
           <w:tcPr>
             <w:tcW w:w="1397" w:type="dxa"/>
             <w:tcBorders>
-              <w:top w:val="dotted" w:color="A6A6A6" w:sz="4" w:space="0"/>
-              <w:left w:val="single" w:color="808080" w:sz="4" w:space="0"/>
-              <w:bottom w:val="dotted" w:color="A6A6A6" w:sz="4" w:space="0"/>
-              <w:right w:val="single" w:color="808080" w:sz="4" w:space="0"/>
+              <w:top w:val="dotted" w:sz="4" w:space="0" w:color="A6A6A6"/>
+              <w:left w:val="single" w:sz="4" w:space="0" w:color="808080"/>
+              <w:bottom w:val="dotted" w:sz="4" w:space="0" w:color="A6A6A6"/>
+              <w:right w:val="single" w:sz="4" w:space="0" w:color="808080"/>
             </w:tcBorders>
             <w:vAlign w:val="center"/>
           </w:tcPr>
@@ -1270,10 +1096,10 @@
           <w:tcPr>
             <w:tcW w:w="1359" w:type="dxa"/>
             <w:tcBorders>
-              <w:top w:val="dotted" w:color="A6A6A6" w:sz="4" w:space="0"/>
-              <w:left w:val="single" w:color="808080" w:sz="4" w:space="0"/>
-              <w:bottom w:val="dotted" w:color="A6A6A6" w:sz="4" w:space="0"/>
-              <w:right w:val="single" w:color="808080" w:sz="4" w:space="0"/>
+              <w:top w:val="dotted" w:sz="4" w:space="0" w:color="A6A6A6"/>
+              <w:left w:val="single" w:sz="4" w:space="0" w:color="808080"/>
+              <w:bottom w:val="dotted" w:sz="4" w:space="0" w:color="A6A6A6"/>
+              <w:right w:val="single" w:sz="4" w:space="0" w:color="808080"/>
             </w:tcBorders>
             <w:vAlign w:val="center"/>
           </w:tcPr>
@@ -1294,34 +1120,18 @@
         </w:tc>
       </w:tr>
       <w:tr>
-        <w:tblPrEx>
-          <w:tblBorders>
-            <w:top w:val="single" w:color="808080" w:sz="4" w:space="0"/>
-            <w:left w:val="single" w:color="808080" w:sz="4" w:space="0"/>
-            <w:bottom w:val="single" w:color="808080" w:sz="4" w:space="0"/>
-            <w:right w:val="single" w:color="808080" w:sz="4" w:space="0"/>
-            <w:insideH w:val="single" w:color="808080" w:sz="4" w:space="0"/>
-            <w:insideV w:val="single" w:color="808080" w:sz="4" w:space="0"/>
-          </w:tblBorders>
-          <w:tblCellMar>
-            <w:top w:w="0" w:type="dxa"/>
-            <w:left w:w="108" w:type="dxa"/>
-            <w:bottom w:w="0" w:type="dxa"/>
-            <w:right w:w="108" w:type="dxa"/>
-          </w:tblCellMar>
-        </w:tblPrEx>
         <w:trPr>
-          <w:trHeight w:val="287" w:hRule="atLeast"/>
+          <w:trHeight w:val="287"/>
           <w:jc w:val="center"/>
         </w:trPr>
         <w:tc>
           <w:tcPr>
             <w:tcW w:w="6984" w:type="dxa"/>
             <w:tcBorders>
-              <w:top w:val="dotted" w:color="A6A6A6" w:sz="4" w:space="0"/>
-              <w:left w:val="single" w:color="808080" w:sz="4" w:space="0"/>
-              <w:bottom w:val="dotted" w:color="A6A6A6" w:sz="4" w:space="0"/>
-              <w:right w:val="single" w:color="808080" w:sz="4" w:space="0"/>
+              <w:top w:val="dotted" w:sz="4" w:space="0" w:color="A6A6A6"/>
+              <w:left w:val="single" w:sz="4" w:space="0" w:color="808080"/>
+              <w:bottom w:val="dotted" w:sz="4" w:space="0" w:color="A6A6A6"/>
+              <w:right w:val="single" w:sz="4" w:space="0" w:color="808080"/>
             </w:tcBorders>
             <w:vAlign w:val="center"/>
           </w:tcPr>
@@ -1351,10 +1161,10 @@
           <w:tcPr>
             <w:tcW w:w="1397" w:type="dxa"/>
             <w:tcBorders>
-              <w:top w:val="dotted" w:color="A6A6A6" w:sz="4" w:space="0"/>
-              <w:left w:val="single" w:color="808080" w:sz="4" w:space="0"/>
-              <w:bottom w:val="dotted" w:color="A6A6A6" w:sz="4" w:space="0"/>
-              <w:right w:val="single" w:color="808080" w:sz="4" w:space="0"/>
+              <w:top w:val="dotted" w:sz="4" w:space="0" w:color="A6A6A6"/>
+              <w:left w:val="single" w:sz="4" w:space="0" w:color="808080"/>
+              <w:bottom w:val="dotted" w:sz="4" w:space="0" w:color="A6A6A6"/>
+              <w:right w:val="single" w:sz="4" w:space="0" w:color="808080"/>
             </w:tcBorders>
             <w:vAlign w:val="center"/>
           </w:tcPr>
@@ -1377,10 +1187,10 @@
           <w:tcPr>
             <w:tcW w:w="1359" w:type="dxa"/>
             <w:tcBorders>
-              <w:top w:val="dotted" w:color="A6A6A6" w:sz="4" w:space="0"/>
-              <w:left w:val="single" w:color="808080" w:sz="4" w:space="0"/>
-              <w:bottom w:val="dotted" w:color="A6A6A6" w:sz="4" w:space="0"/>
-              <w:right w:val="single" w:color="808080" w:sz="4" w:space="0"/>
+              <w:top w:val="dotted" w:sz="4" w:space="0" w:color="A6A6A6"/>
+              <w:left w:val="single" w:sz="4" w:space="0" w:color="808080"/>
+              <w:bottom w:val="dotted" w:sz="4" w:space="0" w:color="A6A6A6"/>
+              <w:right w:val="single" w:sz="4" w:space="0" w:color="808080"/>
             </w:tcBorders>
             <w:vAlign w:val="center"/>
           </w:tcPr>
@@ -1401,34 +1211,18 @@
         </w:tc>
       </w:tr>
       <w:tr>
-        <w:tblPrEx>
-          <w:tblBorders>
-            <w:top w:val="single" w:color="808080" w:sz="4" w:space="0"/>
-            <w:left w:val="single" w:color="808080" w:sz="4" w:space="0"/>
-            <w:bottom w:val="single" w:color="808080" w:sz="4" w:space="0"/>
-            <w:right w:val="single" w:color="808080" w:sz="4" w:space="0"/>
-            <w:insideH w:val="single" w:color="808080" w:sz="4" w:space="0"/>
-            <w:insideV w:val="single" w:color="808080" w:sz="4" w:space="0"/>
-          </w:tblBorders>
-          <w:tblCellMar>
-            <w:top w:w="0" w:type="dxa"/>
-            <w:left w:w="108" w:type="dxa"/>
-            <w:bottom w:w="0" w:type="dxa"/>
-            <w:right w:w="108" w:type="dxa"/>
-          </w:tblCellMar>
-        </w:tblPrEx>
         <w:trPr>
-          <w:trHeight w:val="287" w:hRule="atLeast"/>
+          <w:trHeight w:val="287"/>
           <w:jc w:val="center"/>
         </w:trPr>
         <w:tc>
           <w:tcPr>
             <w:tcW w:w="6984" w:type="dxa"/>
             <w:tcBorders>
-              <w:top w:val="dotted" w:color="A6A6A6" w:sz="4" w:space="0"/>
-              <w:left w:val="single" w:color="808080" w:sz="4" w:space="0"/>
-              <w:bottom w:val="dotted" w:color="A6A6A6" w:sz="4" w:space="0"/>
-              <w:right w:val="single" w:color="808080" w:sz="4" w:space="0"/>
+              <w:top w:val="dotted" w:sz="4" w:space="0" w:color="A6A6A6"/>
+              <w:left w:val="single" w:sz="4" w:space="0" w:color="808080"/>
+              <w:bottom w:val="dotted" w:sz="4" w:space="0" w:color="A6A6A6"/>
+              <w:right w:val="single" w:sz="4" w:space="0" w:color="808080"/>
             </w:tcBorders>
             <w:vAlign w:val="center"/>
           </w:tcPr>
@@ -1458,10 +1252,10 @@
           <w:tcPr>
             <w:tcW w:w="1397" w:type="dxa"/>
             <w:tcBorders>
-              <w:top w:val="dotted" w:color="A6A6A6" w:sz="4" w:space="0"/>
-              <w:left w:val="single" w:color="808080" w:sz="4" w:space="0"/>
-              <w:bottom w:val="dotted" w:color="A6A6A6" w:sz="4" w:space="0"/>
-              <w:right w:val="single" w:color="808080" w:sz="4" w:space="0"/>
+              <w:top w:val="dotted" w:sz="4" w:space="0" w:color="A6A6A6"/>
+              <w:left w:val="single" w:sz="4" w:space="0" w:color="808080"/>
+              <w:bottom w:val="dotted" w:sz="4" w:space="0" w:color="A6A6A6"/>
+              <w:right w:val="single" w:sz="4" w:space="0" w:color="808080"/>
             </w:tcBorders>
             <w:vAlign w:val="center"/>
           </w:tcPr>
@@ -1484,10 +1278,10 @@
           <w:tcPr>
             <w:tcW w:w="1359" w:type="dxa"/>
             <w:tcBorders>
-              <w:top w:val="dotted" w:color="A6A6A6" w:sz="4" w:space="0"/>
-              <w:left w:val="single" w:color="808080" w:sz="4" w:space="0"/>
-              <w:bottom w:val="dotted" w:color="A6A6A6" w:sz="4" w:space="0"/>
-              <w:right w:val="single" w:color="808080" w:sz="4" w:space="0"/>
+              <w:top w:val="dotted" w:sz="4" w:space="0" w:color="A6A6A6"/>
+              <w:left w:val="single" w:sz="4" w:space="0" w:color="808080"/>
+              <w:bottom w:val="dotted" w:sz="4" w:space="0" w:color="A6A6A6"/>
+              <w:right w:val="single" w:sz="4" w:space="0" w:color="808080"/>
             </w:tcBorders>
             <w:vAlign w:val="center"/>
           </w:tcPr>
@@ -1508,34 +1302,18 @@
         </w:tc>
       </w:tr>
       <w:tr>
-        <w:tblPrEx>
-          <w:tblBorders>
-            <w:top w:val="single" w:color="808080" w:sz="4" w:space="0"/>
-            <w:left w:val="single" w:color="808080" w:sz="4" w:space="0"/>
-            <w:bottom w:val="single" w:color="808080" w:sz="4" w:space="0"/>
-            <w:right w:val="single" w:color="808080" w:sz="4" w:space="0"/>
-            <w:insideH w:val="single" w:color="808080" w:sz="4" w:space="0"/>
-            <w:insideV w:val="single" w:color="808080" w:sz="4" w:space="0"/>
-          </w:tblBorders>
-          <w:tblCellMar>
-            <w:top w:w="0" w:type="dxa"/>
-            <w:left w:w="108" w:type="dxa"/>
-            <w:bottom w:w="0" w:type="dxa"/>
-            <w:right w:w="108" w:type="dxa"/>
-          </w:tblCellMar>
-        </w:tblPrEx>
         <w:trPr>
-          <w:trHeight w:val="287" w:hRule="atLeast"/>
+          <w:trHeight w:val="287"/>
           <w:jc w:val="center"/>
         </w:trPr>
         <w:tc>
           <w:tcPr>
             <w:tcW w:w="6984" w:type="dxa"/>
             <w:tcBorders>
-              <w:top w:val="dotted" w:color="A6A6A6" w:sz="4" w:space="0"/>
-              <w:left w:val="single" w:color="808080" w:sz="4" w:space="0"/>
-              <w:bottom w:val="single" w:color="808080" w:sz="4" w:space="0"/>
-              <w:right w:val="single" w:color="808080" w:sz="4" w:space="0"/>
+              <w:top w:val="dotted" w:sz="4" w:space="0" w:color="A6A6A6"/>
+              <w:left w:val="single" w:sz="4" w:space="0" w:color="808080"/>
+              <w:bottom w:val="single" w:sz="4" w:space="0" w:color="808080"/>
+              <w:right w:val="single" w:sz="4" w:space="0" w:color="808080"/>
             </w:tcBorders>
             <w:vAlign w:val="center"/>
           </w:tcPr>
@@ -1565,10 +1343,10 @@
           <w:tcPr>
             <w:tcW w:w="1397" w:type="dxa"/>
             <w:tcBorders>
-              <w:top w:val="dotted" w:color="A6A6A6" w:sz="4" w:space="0"/>
-              <w:left w:val="single" w:color="808080" w:sz="4" w:space="0"/>
-              <w:bottom w:val="single" w:color="808080" w:sz="4" w:space="0"/>
-              <w:right w:val="single" w:color="808080" w:sz="4" w:space="0"/>
+              <w:top w:val="dotted" w:sz="4" w:space="0" w:color="A6A6A6"/>
+              <w:left w:val="single" w:sz="4" w:space="0" w:color="808080"/>
+              <w:bottom w:val="single" w:sz="4" w:space="0" w:color="808080"/>
+              <w:right w:val="single" w:sz="4" w:space="0" w:color="808080"/>
             </w:tcBorders>
             <w:vAlign w:val="center"/>
           </w:tcPr>
@@ -1591,10 +1369,10 @@
           <w:tcPr>
             <w:tcW w:w="1359" w:type="dxa"/>
             <w:tcBorders>
-              <w:top w:val="dotted" w:color="A6A6A6" w:sz="4" w:space="0"/>
-              <w:left w:val="single" w:color="808080" w:sz="4" w:space="0"/>
-              <w:bottom w:val="single" w:color="808080" w:sz="4" w:space="0"/>
-              <w:right w:val="single" w:color="808080" w:sz="4" w:space="0"/>
+              <w:top w:val="dotted" w:sz="4" w:space="0" w:color="A6A6A6"/>
+              <w:left w:val="single" w:sz="4" w:space="0" w:color="808080"/>
+              <w:bottom w:val="single" w:sz="4" w:space="0" w:color="808080"/>
+              <w:right w:val="single" w:sz="4" w:space="0" w:color="808080"/>
             </w:tcBorders>
             <w:vAlign w:val="center"/>
           </w:tcPr>
@@ -1645,57 +1423,34 @@
     </w:p>
     <w:tbl>
       <w:tblPr>
-        <w:tblStyle w:val="5"/>
         <w:tblW w:w="0" w:type="auto"/>
         <w:jc w:val="center"/>
         <w:tblBorders>
-          <w:top w:val="single" w:color="auto" w:sz="4" w:space="0"/>
-          <w:left w:val="single" w:color="auto" w:sz="4" w:space="0"/>
-          <w:bottom w:val="single" w:color="auto" w:sz="4" w:space="0"/>
-          <w:right w:val="single" w:color="auto" w:sz="4" w:space="0"/>
-          <w:insideH w:val="single" w:color="auto" w:sz="4" w:space="0"/>
-          <w:insideV w:val="single" w:color="auto" w:sz="4" w:space="0"/>
+          <w:top w:val="single" w:sz="4" w:space="0" w:color="auto"/>
+          <w:left w:val="single" w:sz="4" w:space="0" w:color="auto"/>
+          <w:bottom w:val="single" w:sz="4" w:space="0" w:color="auto"/>
+          <w:right w:val="single" w:sz="4" w:space="0" w:color="auto"/>
+          <w:insideH w:val="single" w:sz="4" w:space="0" w:color="auto"/>
+          <w:insideV w:val="single" w:sz="4" w:space="0" w:color="auto"/>
         </w:tblBorders>
-        <w:tblLayout w:type="autofit"/>
-        <w:tblCellMar>
-          <w:top w:w="0" w:type="dxa"/>
-          <w:left w:w="108" w:type="dxa"/>
-          <w:bottom w:w="0" w:type="dxa"/>
-          <w:right w:w="108" w:type="dxa"/>
-        </w:tblCellMar>
+        <w:tblLook w:val="04A0" w:firstRow="1" w:lastRow="0" w:firstColumn="1" w:lastColumn="0" w:noHBand="0" w:noVBand="1"/>
       </w:tblPr>
       <w:tblGrid>
         <w:gridCol w:w="9708"/>
       </w:tblGrid>
       <w:tr>
-        <w:tblPrEx>
-          <w:tblBorders>
-            <w:top w:val="single" w:color="auto" w:sz="4" w:space="0"/>
-            <w:left w:val="single" w:color="auto" w:sz="4" w:space="0"/>
-            <w:bottom w:val="single" w:color="auto" w:sz="4" w:space="0"/>
-            <w:right w:val="single" w:color="auto" w:sz="4" w:space="0"/>
-            <w:insideH w:val="single" w:color="auto" w:sz="4" w:space="0"/>
-            <w:insideV w:val="single" w:color="auto" w:sz="4" w:space="0"/>
-          </w:tblBorders>
-          <w:tblCellMar>
-            <w:top w:w="0" w:type="dxa"/>
-            <w:left w:w="108" w:type="dxa"/>
-            <w:bottom w:w="0" w:type="dxa"/>
-            <w:right w:w="108" w:type="dxa"/>
-          </w:tblCellMar>
-        </w:tblPrEx>
         <w:trPr>
-          <w:trHeight w:val="377" w:hRule="atLeast"/>
+          <w:trHeight w:val="377"/>
           <w:jc w:val="center"/>
         </w:trPr>
         <w:tc>
           <w:tcPr>
             <w:tcW w:w="9708" w:type="dxa"/>
             <w:tcBorders>
-              <w:top w:val="single" w:color="A6A6A6" w:sz="4" w:space="0"/>
-              <w:left w:val="single" w:color="808080" w:sz="4" w:space="0"/>
-              <w:bottom w:val="single" w:color="A6A6A6" w:sz="4" w:space="0"/>
-              <w:right w:val="single" w:color="A6A6A6" w:sz="4" w:space="0"/>
+              <w:top w:val="single" w:sz="4" w:space="0" w:color="A6A6A6"/>
+              <w:left w:val="single" w:sz="4" w:space="0" w:color="808080"/>
+              <w:bottom w:val="single" w:sz="4" w:space="0" w:color="A6A6A6"/>
+              <w:right w:val="single" w:sz="4" w:space="0" w:color="A6A6A6"/>
             </w:tcBorders>
             <w:shd w:val="clear" w:color="auto" w:fill="F2F2F2"/>
             <w:vAlign w:val="center"/>
@@ -1723,34 +1478,18 @@
         </w:tc>
       </w:tr>
       <w:tr>
-        <w:tblPrEx>
-          <w:tblBorders>
-            <w:top w:val="single" w:color="auto" w:sz="4" w:space="0"/>
-            <w:left w:val="single" w:color="auto" w:sz="4" w:space="0"/>
-            <w:bottom w:val="single" w:color="auto" w:sz="4" w:space="0"/>
-            <w:right w:val="single" w:color="auto" w:sz="4" w:space="0"/>
-            <w:insideH w:val="single" w:color="auto" w:sz="4" w:space="0"/>
-            <w:insideV w:val="single" w:color="auto" w:sz="4" w:space="0"/>
-          </w:tblBorders>
-          <w:tblCellMar>
-            <w:top w:w="0" w:type="dxa"/>
-            <w:left w:w="108" w:type="dxa"/>
-            <w:bottom w:w="0" w:type="dxa"/>
-            <w:right w:w="108" w:type="dxa"/>
-          </w:tblCellMar>
-        </w:tblPrEx>
         <w:trPr>
-          <w:trHeight w:val="1138" w:hRule="atLeast"/>
+          <w:trHeight w:val="1138"/>
           <w:jc w:val="center"/>
         </w:trPr>
         <w:tc>
           <w:tcPr>
             <w:tcW w:w="9708" w:type="dxa"/>
             <w:tcBorders>
-              <w:top w:val="single" w:color="A6A6A6" w:sz="4" w:space="0"/>
-              <w:left w:val="single" w:color="A6A6A6" w:sz="4" w:space="0"/>
-              <w:bottom w:val="single" w:color="A6A6A6" w:sz="4" w:space="0"/>
-              <w:right w:val="single" w:color="A6A6A6" w:sz="4" w:space="0"/>
+              <w:top w:val="single" w:sz="4" w:space="0" w:color="A6A6A6"/>
+              <w:left w:val="single" w:sz="4" w:space="0" w:color="A6A6A6"/>
+              <w:bottom w:val="single" w:sz="4" w:space="0" w:color="A6A6A6"/>
+              <w:right w:val="single" w:sz="4" w:space="0" w:color="A6A6A6"/>
             </w:tcBorders>
           </w:tcPr>
           <w:p>
@@ -1888,24 +1627,17 @@
     </w:p>
     <w:tbl>
       <w:tblPr>
-        <w:tblStyle w:val="5"/>
         <w:tblW w:w="0" w:type="auto"/>
         <w:jc w:val="center"/>
         <w:tblBorders>
-          <w:top w:val="single" w:color="A6A6A6" w:sz="4" w:space="0"/>
-          <w:left w:val="single" w:color="A6A6A6" w:sz="4" w:space="0"/>
-          <w:bottom w:val="single" w:color="A6A6A6" w:sz="4" w:space="0"/>
-          <w:right w:val="single" w:color="A6A6A6" w:sz="4" w:space="0"/>
-          <w:insideH w:val="dotted" w:color="A6A6A6" w:sz="4" w:space="0"/>
-          <w:insideV w:val="dotted" w:color="A6A6A6" w:sz="4" w:space="0"/>
+          <w:top w:val="single" w:sz="4" w:space="0" w:color="A6A6A6"/>
+          <w:left w:val="single" w:sz="4" w:space="0" w:color="A6A6A6"/>
+          <w:bottom w:val="single" w:sz="4" w:space="0" w:color="A6A6A6"/>
+          <w:right w:val="single" w:sz="4" w:space="0" w:color="A6A6A6"/>
+          <w:insideH w:val="dotted" w:sz="4" w:space="0" w:color="A6A6A6"/>
+          <w:insideV w:val="dotted" w:sz="4" w:space="0" w:color="A6A6A6"/>
         </w:tblBorders>
-        <w:tblLayout w:type="autofit"/>
-        <w:tblCellMar>
-          <w:top w:w="0" w:type="dxa"/>
-          <w:left w:w="108" w:type="dxa"/>
-          <w:bottom w:w="0" w:type="dxa"/>
-          <w:right w:w="108" w:type="dxa"/>
-        </w:tblCellMar>
+        <w:tblLook w:val="04A0" w:firstRow="1" w:lastRow="0" w:firstColumn="1" w:lastColumn="0" w:noHBand="0" w:noVBand="1"/>
       </w:tblPr>
       <w:tblGrid>
         <w:gridCol w:w="3189"/>
@@ -1913,24 +1645,8 @@
         <w:gridCol w:w="3260"/>
       </w:tblGrid>
       <w:tr>
-        <w:tblPrEx>
-          <w:tblBorders>
-            <w:top w:val="single" w:color="A6A6A6" w:sz="4" w:space="0"/>
-            <w:left w:val="single" w:color="A6A6A6" w:sz="4" w:space="0"/>
-            <w:bottom w:val="single" w:color="A6A6A6" w:sz="4" w:space="0"/>
-            <w:right w:val="single" w:color="A6A6A6" w:sz="4" w:space="0"/>
-            <w:insideH w:val="dotted" w:color="A6A6A6" w:sz="4" w:space="0"/>
-            <w:insideV w:val="dotted" w:color="A6A6A6" w:sz="4" w:space="0"/>
-          </w:tblBorders>
-          <w:tblCellMar>
-            <w:top w:w="0" w:type="dxa"/>
-            <w:left w:w="108" w:type="dxa"/>
-            <w:bottom w:w="0" w:type="dxa"/>
-            <w:right w:w="108" w:type="dxa"/>
-          </w:tblCellMar>
-        </w:tblPrEx>
         <w:trPr>
-          <w:trHeight w:val="707" w:hRule="atLeast"/>
+          <w:trHeight w:val="707"/>
           <w:jc w:val="center"/>
         </w:trPr>
         <w:tc>
@@ -1938,10 +1654,10 @@
             <w:tcW w:w="9708" w:type="dxa"/>
             <w:gridSpan w:val="3"/>
             <w:tcBorders>
-              <w:top w:val="single" w:color="A6A6A6" w:sz="4" w:space="0"/>
-              <w:left w:val="single" w:color="A6A6A6" w:sz="4" w:space="0"/>
-              <w:bottom w:val="dotted" w:color="A6A6A6" w:sz="4" w:space="0"/>
-              <w:right w:val="single" w:color="A6A6A6" w:sz="4" w:space="0"/>
+              <w:top w:val="single" w:sz="4" w:space="0" w:color="A6A6A6"/>
+              <w:left w:val="single" w:sz="4" w:space="0" w:color="A6A6A6"/>
+              <w:bottom w:val="dotted" w:sz="4" w:space="0" w:color="A6A6A6"/>
+              <w:right w:val="single" w:sz="4" w:space="0" w:color="A6A6A6"/>
             </w:tcBorders>
             <w:vAlign w:val="center"/>
           </w:tcPr>
@@ -1965,34 +1681,18 @@
         </w:tc>
       </w:tr>
       <w:tr>
-        <w:tblPrEx>
-          <w:tblBorders>
-            <w:top w:val="single" w:color="A6A6A6" w:sz="4" w:space="0"/>
-            <w:left w:val="single" w:color="A6A6A6" w:sz="4" w:space="0"/>
-            <w:bottom w:val="single" w:color="A6A6A6" w:sz="4" w:space="0"/>
-            <w:right w:val="single" w:color="A6A6A6" w:sz="4" w:space="0"/>
-            <w:insideH w:val="dotted" w:color="A6A6A6" w:sz="4" w:space="0"/>
-            <w:insideV w:val="dotted" w:color="A6A6A6" w:sz="4" w:space="0"/>
-          </w:tblBorders>
-          <w:tblCellMar>
-            <w:top w:w="0" w:type="dxa"/>
-            <w:left w:w="108" w:type="dxa"/>
-            <w:bottom w:w="0" w:type="dxa"/>
-            <w:right w:w="108" w:type="dxa"/>
-          </w:tblCellMar>
-        </w:tblPrEx>
         <w:trPr>
-          <w:trHeight w:val="707" w:hRule="atLeast"/>
+          <w:trHeight w:val="707"/>
           <w:jc w:val="center"/>
         </w:trPr>
         <w:tc>
           <w:tcPr>
             <w:tcW w:w="3189" w:type="dxa"/>
             <w:tcBorders>
-              <w:top w:val="dotted" w:color="A6A6A6" w:sz="4" w:space="0"/>
-              <w:left w:val="single" w:color="A6A6A6" w:sz="4" w:space="0"/>
-              <w:bottom w:val="single" w:color="A6A6A6" w:sz="4" w:space="0"/>
-              <w:right w:val="dotted" w:color="A6A6A6" w:sz="4" w:space="0"/>
+              <w:top w:val="dotted" w:sz="4" w:space="0" w:color="A6A6A6"/>
+              <w:left w:val="single" w:sz="4" w:space="0" w:color="A6A6A6"/>
+              <w:bottom w:val="single" w:sz="4" w:space="0" w:color="A6A6A6"/>
+              <w:right w:val="dotted" w:sz="4" w:space="0" w:color="A6A6A6"/>
             </w:tcBorders>
           </w:tcPr>
           <w:p>
@@ -2018,10 +1718,10 @@
           <w:tcPr>
             <w:tcW w:w="3259" w:type="dxa"/>
             <w:tcBorders>
-              <w:top w:val="dotted" w:color="A6A6A6" w:sz="4" w:space="0"/>
-              <w:left w:val="dotted" w:color="A6A6A6" w:sz="4" w:space="0"/>
-              <w:bottom w:val="single" w:color="A6A6A6" w:sz="4" w:space="0"/>
-              <w:right w:val="dotted" w:color="A6A6A6" w:sz="4" w:space="0"/>
+              <w:top w:val="dotted" w:sz="4" w:space="0" w:color="A6A6A6"/>
+              <w:left w:val="dotted" w:sz="4" w:space="0" w:color="A6A6A6"/>
+              <w:bottom w:val="single" w:sz="4" w:space="0" w:color="A6A6A6"/>
+              <w:right w:val="dotted" w:sz="4" w:space="0" w:color="A6A6A6"/>
             </w:tcBorders>
           </w:tcPr>
           <w:p>
@@ -2048,10 +1748,10 @@
           <w:tcPr>
             <w:tcW w:w="3260" w:type="dxa"/>
             <w:tcBorders>
-              <w:top w:val="dotted" w:color="A6A6A6" w:sz="4" w:space="0"/>
-              <w:left w:val="dotted" w:color="A6A6A6" w:sz="4" w:space="0"/>
-              <w:bottom w:val="single" w:color="A6A6A6" w:sz="4" w:space="0"/>
-              <w:right w:val="single" w:color="A6A6A6" w:sz="4" w:space="0"/>
+              <w:top w:val="dotted" w:sz="4" w:space="0" w:color="A6A6A6"/>
+              <w:left w:val="dotted" w:sz="4" w:space="0" w:color="A6A6A6"/>
+              <w:bottom w:val="single" w:sz="4" w:space="0" w:color="A6A6A6"/>
+              <w:right w:val="single" w:sz="4" w:space="0" w:color="A6A6A6"/>
             </w:tcBorders>
           </w:tcPr>
           <w:p>
@@ -2128,6 +1828,7 @@
           <w:sz w:val="18"/>
           <w:szCs w:val="18"/>
         </w:rPr>
+        <w:lastRenderedPageBreak/>
         <w:t>Esta ficha foi divulgada ao aluno em _____/_____/____</w:t>
       </w:r>
     </w:p>
@@ -2303,46 +2004,59 @@
       </w:pPr>
     </w:p>
     <w:sectPr>
-      <w:headerReference r:id="rId3" w:type="default"/>
-      <w:footerReference r:id="rId4" w:type="default"/>
+      <w:headerReference w:type="default" r:id="rId7"/>
+      <w:footerReference w:type="default" r:id="rId8"/>
       <w:pgSz w:w="11906" w:h="16838"/>
       <w:pgMar w:top="1134" w:right="1134" w:bottom="284" w:left="1134" w:header="709" w:footer="709" w:gutter="0"/>
-      <w:cols w:space="708" w:num="1"/>
-      <w:docGrid w:linePitch="360" w:charSpace="0"/>
+      <w:cols w:space="708"/>
+      <w:docGrid w:linePitch="360"/>
     </w:sectPr>
   </w:body>
 </w:document>
 </file>
 
+<file path=word/endnotes.xml><?xml version="1.0" encoding="utf-8"?>
+<w:endnotes xmlns:wpc="http://schemas.microsoft.com/office/word/2010/wordprocessingCanvas" xmlns:cx="http://schemas.microsoft.com/office/drawing/2014/chartex" xmlns:cx1="http://schemas.microsoft.com/office/drawing/2015/9/8/chartex" xmlns:cx2="http://schemas.microsoft.com/office/drawing/2015/10/21/chartex" xmlns:cx3="http://schemas.microsoft.com/office/drawing/2016/5/9/chartex" xmlns:cx4="http://schemas.microsoft.com/office/drawing/2016/5/10/chartex" xmlns:cx5="http://schemas.microsoft.com/office/drawing/2016/5/11/chartex" xmlns:cx6="http://schemas.microsoft.com/office/drawing/2016/5/12/chartex" xmlns:cx7="http://schemas.microsoft.com/office/drawing/2016/5/13/chartex" xmlns:cx8="http://schemas.microsoft.com/office/drawing/2016/5/14/chartex" xmlns:mc="http://schemas.openxmlformats.org/markup-compatibility/2006" xmlns:aink="http://schemas.microsoft.com/office/drawing/2016/ink" xmlns:am3d="http://schemas.microsoft.com/office/drawing/2017/model3d" xmlns:o="urn:schemas-microsoft-com:office:office" xmlns:r="http://schemas.openxmlformats.org/officeDocument/2006/relationships" xmlns:m="http://schemas.openxmlformats.org/officeDocument/2006/math" xmlns:v="urn:schemas-microsoft-com:vml" xmlns:wp14="http://schemas.microsoft.com/office/word/2010/wordprocessingDrawing" xmlns:wp="http://schemas.openxmlformats.org/drawingml/2006/wordprocessingDrawing" xmlns:w10="urn:schemas-microsoft-com:office:word" xmlns:w="http://schemas.openxmlformats.org/wordprocessingml/2006/main" xmlns:w14="http://schemas.microsoft.com/office/word/2010/wordml" xmlns:w15="http://schemas.microsoft.com/office/word/2012/wordml" xmlns:w16cex="http://schemas.microsoft.com/office/word/2018/wordml/cex" xmlns:w16cid="http://schemas.microsoft.com/office/word/2016/wordml/cid" xmlns:w16="http://schemas.microsoft.com/office/word/2018/wordml" xmlns:w16sdtdh="http://schemas.microsoft.com/office/word/2020/wordml/sdtdatahash" xmlns:w16se="http://schemas.microsoft.com/office/word/2015/wordml/symex" xmlns:wpg="http://schemas.microsoft.com/office/word/2010/wordprocessingGroup" xmlns:wpi="http://schemas.microsoft.com/office/word/2010/wordprocessingInk" xmlns:wne="http://schemas.microsoft.com/office/word/2006/wordml" xmlns:wps="http://schemas.microsoft.com/office/word/2010/wordprocessingShape" mc:Ignorable="w14 w15 w16se w16cid w16 w16cex w16sdtdh wp14">
+  <w:endnote w:type="separator" w:id="-1">
+    <w:p>
+      <w:pPr>
+        <w:spacing w:after="0" w:line="240" w:lineRule="auto"/>
+      </w:pPr>
+      <w:r>
+        <w:separator/>
+      </w:r>
+    </w:p>
+  </w:endnote>
+  <w:endnote w:type="continuationSeparator" w:id="0">
+    <w:p>
+      <w:pPr>
+        <w:spacing w:after="0" w:line="240" w:lineRule="auto"/>
+      </w:pPr>
+      <w:r>
+        <w:continuationSeparator/>
+      </w:r>
+    </w:p>
+  </w:endnote>
+</w:endnotes>
+</file>
+
 <file path=word/footer1.xml><?xml version="1.0" encoding="utf-8"?>
-<w:ftr xmlns:wpc="http://schemas.microsoft.com/office/word/2010/wordprocessingCanvas" xmlns:mc="http://schemas.openxmlformats.org/markup-compatibility/2006" xmlns:o="urn:schemas-microsoft-com:office:office" xmlns:r="http://schemas.openxmlformats.org/officeDocument/2006/relationships" xmlns:m="http://schemas.openxmlformats.org/officeDocument/2006/math" xmlns:v="urn:schemas-microsoft-com:vml" xmlns:wp14="http://schemas.microsoft.com/office/word/2010/wordprocessingDrawing" xmlns:wp="http://schemas.openxmlformats.org/drawingml/2006/wordprocessingDrawing" xmlns:w10="urn:schemas-microsoft-com:office:word" xmlns:w="http://schemas.openxmlformats.org/wordprocessingml/2006/main" xmlns:w14="http://schemas.microsoft.com/office/word/2010/wordml" xmlns:w15="http://schemas.microsoft.com/office/word/2012/wordml" xmlns:wpg="http://schemas.microsoft.com/office/word/2010/wordprocessingGroup" xmlns:wpi="http://schemas.microsoft.com/office/word/2010/wordprocessingInk" xmlns:wne="http://schemas.microsoft.com/office/word/2006/wordml" xmlns:wps="http://schemas.microsoft.com/office/word/2010/wordprocessingShape" xmlns:wpsCustomData="http://www.wps.cn/officeDocument/2013/wpsCustomData" mc:Ignorable="w14 w15 wp14">
+<w:ftr xmlns:wpc="http://schemas.microsoft.com/office/word/2010/wordprocessingCanvas" xmlns:cx="http://schemas.microsoft.com/office/drawing/2014/chartex" xmlns:cx1="http://schemas.microsoft.com/office/drawing/2015/9/8/chartex" xmlns:cx2="http://schemas.microsoft.com/office/drawing/2015/10/21/chartex" xmlns:cx3="http://schemas.microsoft.com/office/drawing/2016/5/9/chartex" xmlns:cx4="http://schemas.microsoft.com/office/drawing/2016/5/10/chartex" xmlns:cx5="http://schemas.microsoft.com/office/drawing/2016/5/11/chartex" xmlns:cx6="http://schemas.microsoft.com/office/drawing/2016/5/12/chartex" xmlns:cx7="http://schemas.microsoft.com/office/drawing/2016/5/13/chartex" xmlns:cx8="http://schemas.microsoft.com/office/drawing/2016/5/14/chartex" xmlns:mc="http://schemas.openxmlformats.org/markup-compatibility/2006" xmlns:aink="http://schemas.microsoft.com/office/drawing/2016/ink" xmlns:am3d="http://schemas.microsoft.com/office/drawing/2017/model3d" xmlns:o="urn:schemas-microsoft-com:office:office" xmlns:r="http://schemas.openxmlformats.org/officeDocument/2006/relationships" xmlns:m="http://schemas.openxmlformats.org/officeDocument/2006/math" xmlns:v="urn:schemas-microsoft-com:vml" xmlns:wp14="http://schemas.microsoft.com/office/word/2010/wordprocessingDrawing" xmlns:wp="http://schemas.openxmlformats.org/drawingml/2006/wordprocessingDrawing" xmlns:w10="urn:schemas-microsoft-com:office:word" xmlns:w="http://schemas.openxmlformats.org/wordprocessingml/2006/main" xmlns:w14="http://schemas.microsoft.com/office/word/2010/wordml" xmlns:w15="http://schemas.microsoft.com/office/word/2012/wordml" xmlns:w16cex="http://schemas.microsoft.com/office/word/2018/wordml/cex" xmlns:w16cid="http://schemas.microsoft.com/office/word/2016/wordml/cid" xmlns:w16="http://schemas.microsoft.com/office/word/2018/wordml" xmlns:w16sdtdh="http://schemas.microsoft.com/office/word/2020/wordml/sdtdatahash" xmlns:w16se="http://schemas.microsoft.com/office/word/2015/wordml/symex" xmlns:wpg="http://schemas.microsoft.com/office/word/2010/wordprocessingGroup" xmlns:wpi="http://schemas.microsoft.com/office/word/2010/wordprocessingInk" xmlns:wne="http://schemas.microsoft.com/office/word/2006/wordml" xmlns:wps="http://schemas.microsoft.com/office/word/2010/wordprocessingShape" mc:Ignorable="w14 w15 w16se w16cid w16 w16cex w16sdtdh wp14">
   <w:p/>
   <w:tbl>
     <w:tblPr>
-      <w:tblStyle w:val="5"/>
       <w:tblW w:w="0" w:type="auto"/>
-      <w:tblInd w:w="0" w:type="dxa"/>
-      <w:tblLayout w:type="autofit"/>
       <w:tblCellMar>
-        <w:top w:w="0" w:type="dxa"/>
         <w:left w:w="70" w:type="dxa"/>
-        <w:bottom w:w="0" w:type="dxa"/>
         <w:right w:w="70" w:type="dxa"/>
       </w:tblCellMar>
+      <w:tblLook w:val="04A0" w:firstRow="1" w:lastRow="0" w:firstColumn="1" w:lastColumn="0" w:noHBand="0" w:noVBand="1"/>
     </w:tblPr>
     <w:tblGrid>
       <w:gridCol w:w="4889"/>
       <w:gridCol w:w="4889"/>
     </w:tblGrid>
     <w:tr>
-      <w:tblPrEx>
-        <w:tblCellMar>
-          <w:top w:w="0" w:type="dxa"/>
-          <w:left w:w="70" w:type="dxa"/>
-          <w:bottom w:w="0" w:type="dxa"/>
-          <w:right w:w="70" w:type="dxa"/>
-        </w:tblCellMar>
-      </w:tblPrEx>
       <w:tc>
         <w:tcPr>
           <w:tcW w:w="9778" w:type="dxa"/>
@@ -2351,7 +2065,7 @@
         </w:tcPr>
         <w:p>
           <w:pPr>
-            <w:pStyle w:val="9"/>
+            <w:pStyle w:val="Rodap"/>
             <w:rPr>
               <w:rFonts w:ascii="Arial Black" w:hAnsi="Arial Black"/>
               <w:b/>
@@ -2364,21 +2078,13 @@
       </w:tc>
     </w:tr>
     <w:tr>
-      <w:tblPrEx>
-        <w:tblCellMar>
-          <w:top w:w="0" w:type="dxa"/>
-          <w:left w:w="70" w:type="dxa"/>
-          <w:bottom w:w="0" w:type="dxa"/>
-          <w:right w:w="70" w:type="dxa"/>
-        </w:tblCellMar>
-      </w:tblPrEx>
       <w:tc>
         <w:tcPr>
           <w:tcW w:w="4889" w:type="dxa"/>
         </w:tcPr>
         <w:p>
           <w:pPr>
-            <w:pStyle w:val="9"/>
+            <w:pStyle w:val="Rodap"/>
             <w:rPr>
               <w:rFonts w:ascii="Arial Black" w:hAnsi="Arial Black"/>
               <w:bCs/>
@@ -2405,7 +2111,7 @@
         </w:tcPr>
         <w:p>
           <w:pPr>
-            <w:pStyle w:val="9"/>
+            <w:pStyle w:val="Rodap"/>
             <w:jc w:val="right"/>
             <w:rPr>
               <w:rFonts w:ascii="Arial Black" w:hAnsi="Arial Black"/>
@@ -2553,7 +2259,7 @@
   </w:tbl>
   <w:p>
     <w:pPr>
-      <w:pStyle w:val="9"/>
+      <w:pStyle w:val="Rodap"/>
       <w:jc w:val="right"/>
       <w:rPr>
         <w:b/>
@@ -2565,20 +2271,42 @@
 </w:ftr>
 </file>
 
+<file path=word/footnotes.xml><?xml version="1.0" encoding="utf-8"?>
+<w:footnotes xmlns:wpc="http://schemas.microsoft.com/office/word/2010/wordprocessingCanvas" xmlns:cx="http://schemas.microsoft.com/office/drawing/2014/chartex" xmlns:cx1="http://schemas.microsoft.com/office/drawing/2015/9/8/chartex" xmlns:cx2="http://schemas.microsoft.com/office/drawing/2015/10/21/chartex" xmlns:cx3="http://schemas.microsoft.com/office/drawing/2016/5/9/chartex" xmlns:cx4="http://schemas.microsoft.com/office/drawing/2016/5/10/chartex" xmlns:cx5="http://schemas.microsoft.com/office/drawing/2016/5/11/chartex" xmlns:cx6="http://schemas.microsoft.com/office/drawing/2016/5/12/chartex" xmlns:cx7="http://schemas.microsoft.com/office/drawing/2016/5/13/chartex" xmlns:cx8="http://schemas.microsoft.com/office/drawing/2016/5/14/chartex" xmlns:mc="http://schemas.openxmlformats.org/markup-compatibility/2006" xmlns:aink="http://schemas.microsoft.com/office/drawing/2016/ink" xmlns:am3d="http://schemas.microsoft.com/office/drawing/2017/model3d" xmlns:o="urn:schemas-microsoft-com:office:office" xmlns:r="http://schemas.openxmlformats.org/officeDocument/2006/relationships" xmlns:m="http://schemas.openxmlformats.org/officeDocument/2006/math" xmlns:v="urn:schemas-microsoft-com:vml" xmlns:wp14="http://schemas.microsoft.com/office/word/2010/wordprocessingDrawing" xmlns:wp="http://schemas.openxmlformats.org/drawingml/2006/wordprocessingDrawing" xmlns:w10="urn:schemas-microsoft-com:office:word" xmlns:w="http://schemas.openxmlformats.org/wordprocessingml/2006/main" xmlns:w14="http://schemas.microsoft.com/office/word/2010/wordml" xmlns:w15="http://schemas.microsoft.com/office/word/2012/wordml" xmlns:w16cex="http://schemas.microsoft.com/office/word/2018/wordml/cex" xmlns:w16cid="http://schemas.microsoft.com/office/word/2016/wordml/cid" xmlns:w16="http://schemas.microsoft.com/office/word/2018/wordml" xmlns:w16sdtdh="http://schemas.microsoft.com/office/word/2020/wordml/sdtdatahash" xmlns:w16se="http://schemas.microsoft.com/office/word/2015/wordml/symex" xmlns:wpg="http://schemas.microsoft.com/office/word/2010/wordprocessingGroup" xmlns:wpi="http://schemas.microsoft.com/office/word/2010/wordprocessingInk" xmlns:wne="http://schemas.microsoft.com/office/word/2006/wordml" xmlns:wps="http://schemas.microsoft.com/office/word/2010/wordprocessingShape" mc:Ignorable="w14 w15 w16se w16cid w16 w16cex w16sdtdh wp14">
+  <w:footnote w:type="separator" w:id="-1">
+    <w:p>
+      <w:pPr>
+        <w:spacing w:after="0" w:line="240" w:lineRule="auto"/>
+      </w:pPr>
+      <w:r>
+        <w:separator/>
+      </w:r>
+    </w:p>
+  </w:footnote>
+  <w:footnote w:type="continuationSeparator" w:id="0">
+    <w:p>
+      <w:pPr>
+        <w:spacing w:after="0" w:line="240" w:lineRule="auto"/>
+      </w:pPr>
+      <w:r>
+        <w:continuationSeparator/>
+      </w:r>
+    </w:p>
+  </w:footnote>
+</w:footnotes>
+</file>
+
 <file path=word/header1.xml><?xml version="1.0" encoding="utf-8"?>
-<w:hdr xmlns:wpc="http://schemas.microsoft.com/office/word/2010/wordprocessingCanvas" xmlns:mc="http://schemas.openxmlformats.org/markup-compatibility/2006" xmlns:o="urn:schemas-microsoft-com:office:office" xmlns:r="http://schemas.openxmlformats.org/officeDocument/2006/relationships" xmlns:m="http://schemas.openxmlformats.org/officeDocument/2006/math" xmlns:v="urn:schemas-microsoft-com:vml" xmlns:wp14="http://schemas.microsoft.com/office/word/2010/wordprocessingDrawing" xmlns:wp="http://schemas.openxmlformats.org/drawingml/2006/wordprocessingDrawing" xmlns:w10="urn:schemas-microsoft-com:office:word" xmlns:w="http://schemas.openxmlformats.org/wordprocessingml/2006/main" xmlns:w14="http://schemas.microsoft.com/office/word/2010/wordml" xmlns:w15="http://schemas.microsoft.com/office/word/2012/wordml" xmlns:wpg="http://schemas.microsoft.com/office/word/2010/wordprocessingGroup" xmlns:wpi="http://schemas.microsoft.com/office/word/2010/wordprocessingInk" xmlns:wne="http://schemas.microsoft.com/office/word/2006/wordml" xmlns:wps="http://schemas.microsoft.com/office/word/2010/wordprocessingShape" xmlns:wpsCustomData="http://www.wps.cn/officeDocument/2013/wpsCustomData" mc:Ignorable="w14 w15 wp14">
+<w:hdr xmlns:wpc="http://schemas.microsoft.com/office/word/2010/wordprocessingCanvas" xmlns:cx="http://schemas.microsoft.com/office/drawing/2014/chartex" xmlns:cx1="http://schemas.microsoft.com/office/drawing/2015/9/8/chartex" xmlns:cx2="http://schemas.microsoft.com/office/drawing/2015/10/21/chartex" xmlns:cx3="http://schemas.microsoft.com/office/drawing/2016/5/9/chartex" xmlns:cx4="http://schemas.microsoft.com/office/drawing/2016/5/10/chartex" xmlns:cx5="http://schemas.microsoft.com/office/drawing/2016/5/11/chartex" xmlns:cx6="http://schemas.microsoft.com/office/drawing/2016/5/12/chartex" xmlns:cx7="http://schemas.microsoft.com/office/drawing/2016/5/13/chartex" xmlns:cx8="http://schemas.microsoft.com/office/drawing/2016/5/14/chartex" xmlns:mc="http://schemas.openxmlformats.org/markup-compatibility/2006" xmlns:aink="http://schemas.microsoft.com/office/drawing/2016/ink" xmlns:am3d="http://schemas.microsoft.com/office/drawing/2017/model3d" xmlns:o="urn:schemas-microsoft-com:office:office" xmlns:r="http://schemas.openxmlformats.org/officeDocument/2006/relationships" xmlns:m="http://schemas.openxmlformats.org/officeDocument/2006/math" xmlns:v="urn:schemas-microsoft-com:vml" xmlns:wp14="http://schemas.microsoft.com/office/word/2010/wordprocessingDrawing" xmlns:wp="http://schemas.openxmlformats.org/drawingml/2006/wordprocessingDrawing" xmlns:w10="urn:schemas-microsoft-com:office:word" xmlns:w="http://schemas.openxmlformats.org/wordprocessingml/2006/main" xmlns:w14="http://schemas.microsoft.com/office/word/2010/wordml" xmlns:w15="http://schemas.microsoft.com/office/word/2012/wordml" xmlns:w16cex="http://schemas.microsoft.com/office/word/2018/wordml/cex" xmlns:w16cid="http://schemas.microsoft.com/office/word/2016/wordml/cid" xmlns:w16="http://schemas.microsoft.com/office/word/2018/wordml" xmlns:w16sdtdh="http://schemas.microsoft.com/office/word/2020/wordml/sdtdatahash" xmlns:w16se="http://schemas.microsoft.com/office/word/2015/wordml/symex" xmlns:wpg="http://schemas.microsoft.com/office/word/2010/wordprocessingGroup" xmlns:wpi="http://schemas.microsoft.com/office/word/2010/wordprocessingInk" xmlns:wne="http://schemas.microsoft.com/office/word/2006/wordml" xmlns:wps="http://schemas.microsoft.com/office/word/2010/wordprocessingShape" mc:Ignorable="w14 w15 w16se w16cid w16 w16cex w16sdtdh wp14">
   <w:tbl>
     <w:tblPr>
-      <w:tblStyle w:val="5"/>
       <w:tblW w:w="0" w:type="auto"/>
       <w:jc w:val="center"/>
-      <w:tblLayout w:type="autofit"/>
       <w:tblCellMar>
-        <w:top w:w="0" w:type="dxa"/>
         <w:left w:w="70" w:type="dxa"/>
-        <w:bottom w:w="0" w:type="dxa"/>
         <w:right w:w="70" w:type="dxa"/>
       </w:tblCellMar>
+      <w:tblLook w:val="04A0" w:firstRow="1" w:lastRow="0" w:firstColumn="1" w:lastColumn="0" w:noHBand="0" w:noVBand="1"/>
     </w:tblPr>
     <w:tblGrid>
       <w:gridCol w:w="1623"/>
@@ -2586,24 +2314,16 @@
       <w:gridCol w:w="1618"/>
     </w:tblGrid>
     <w:tr>
-      <w:tblPrEx>
-        <w:tblCellMar>
-          <w:top w:w="0" w:type="dxa"/>
-          <w:left w:w="70" w:type="dxa"/>
-          <w:bottom w:w="0" w:type="dxa"/>
-          <w:right w:w="70" w:type="dxa"/>
-        </w:tblCellMar>
-      </w:tblPrEx>
       <w:trPr>
         <w:cantSplit/>
-        <w:trHeight w:val="845" w:hRule="atLeast"/>
+        <w:trHeight w:val="845"/>
         <w:jc w:val="center"/>
       </w:trPr>
       <w:tc>
         <w:tcPr>
           <w:tcW w:w="1623" w:type="dxa"/>
           <w:tcBorders>
-            <w:bottom w:val="single" w:color="auto" w:sz="12" w:space="0"/>
+            <w:bottom w:val="single" w:sz="12" w:space="0" w:color="auto"/>
           </w:tcBorders>
           <w:tcMar>
             <w:left w:w="0" w:type="dxa"/>
@@ -2612,15 +2332,18 @@
         </w:tcPr>
         <w:p>
           <w:pPr>
-            <w:pStyle w:val="12"/>
+            <w:pStyle w:val="Cabealho"/>
             <w:rPr>
               <w:rFonts w:ascii="Arial Black" w:hAnsi="Arial Black"/>
               <w:color w:val="808080"/>
             </w:rPr>
           </w:pPr>
           <w:r>
+            <w:rPr>
+              <w:noProof/>
+            </w:rPr>
             <w:drawing>
-              <wp:inline distT="0" distB="0" distL="0" distR="0">
+              <wp:inline distT="0" distB="0" distL="0" distR="0" wp14:anchorId="093AFC22" wp14:editId="36E75BCD">
                 <wp:extent cx="771525" cy="276225"/>
                 <wp:effectExtent l="0" t="0" r="9525" b="9525"/>
                 <wp:docPr id="1" name="Imagem 1"/>
@@ -2636,7 +2359,7 @@
                         <a:blip r:embed="rId1">
                           <a:extLst>
                             <a:ext uri="{28A0092B-C50C-407E-A947-70E740481C1C}">
-                              <a14:useLocalDpi xmlns:a14="http://schemas.microsoft.com/office/drawing/2010/main" val="false"/>
+                              <a14:useLocalDpi xmlns:a14="http://schemas.microsoft.com/office/drawing/2010/main" val="0"/>
                             </a:ext>
                           </a:extLst>
                         </a:blip>
@@ -2670,20 +2393,20 @@
         <w:tcPr>
           <w:tcW w:w="6467" w:type="dxa"/>
           <w:tcBorders>
-            <w:bottom w:val="single" w:color="auto" w:sz="12" w:space="0"/>
+            <w:bottom w:val="single" w:sz="12" w:space="0" w:color="auto"/>
           </w:tcBorders>
           <w:vAlign w:val="center"/>
         </w:tcPr>
         <w:p>
           <w:pPr>
-            <w:pStyle w:val="12"/>
+            <w:pStyle w:val="Cabealho"/>
             <w:jc w:val="center"/>
             <w:rPr>
               <w:rFonts w:ascii="Arial Black" w:hAnsi="Arial Black"/>
               <w:b/>
               <w:bCs/>
               <w:caps/>
-              <w:color w:val="7F7F7F" w:themeColor="background1" w:themeShade="80"/>
+              <w:color w:val="808080" w:themeColor="background1" w:themeShade="80"/>
             </w:rPr>
           </w:pPr>
           <w:r>
@@ -2692,14 +2415,14 @@
               <w:b/>
               <w:bCs/>
               <w:caps/>
-              <w:color w:val="7F7F7F" w:themeColor="background1" w:themeShade="80"/>
+              <w:color w:val="808080" w:themeColor="background1" w:themeShade="80"/>
             </w:rPr>
             <w:t>Ficha 1 - PAP</w:t>
           </w:r>
         </w:p>
         <w:p>
           <w:pPr>
-            <w:pStyle w:val="12"/>
+            <w:pStyle w:val="Cabealho"/>
             <w:jc w:val="center"/>
             <w:rPr>
               <w:rFonts w:ascii="Arial Black" w:hAnsi="Arial Black"/>
@@ -2715,7 +2438,7 @@
               <w:b/>
               <w:bCs/>
               <w:caps/>
-              <w:color w:val="7F7F7F" w:themeColor="background1" w:themeShade="80"/>
+              <w:color w:val="808080" w:themeColor="background1" w:themeShade="80"/>
             </w:rPr>
             <w:t>Ante-PROJETO</w:t>
           </w:r>
@@ -2725,13 +2448,13 @@
         <w:tcPr>
           <w:tcW w:w="1618" w:type="dxa"/>
           <w:tcBorders>
-            <w:bottom w:val="single" w:color="auto" w:sz="12" w:space="0"/>
+            <w:bottom w:val="single" w:sz="12" w:space="0" w:color="auto"/>
           </w:tcBorders>
           <w:vAlign w:val="center"/>
         </w:tcPr>
         <w:p>
           <w:pPr>
-            <w:pStyle w:val="12"/>
+            <w:pStyle w:val="Cabealho"/>
             <w:jc w:val="right"/>
             <w:rPr>
               <w:rFonts w:ascii="Arial Black" w:hAnsi="Arial Black"/>
@@ -2742,13 +2465,16 @@
             </w:rPr>
           </w:pPr>
           <w:r>
+            <w:rPr>
+              <w:noProof/>
+            </w:rPr>
             <w:drawing>
-              <wp:inline distT="0" distB="0" distL="0" distR="0">
+              <wp:inline distT="0" distB="0" distL="0" distR="0" wp14:anchorId="64B98AD5" wp14:editId="3D0FF288">
                 <wp:extent cx="504825" cy="495300"/>
                 <wp:effectExtent l="0" t="0" r="9525" b="0"/>
                 <wp:docPr id="26" name="Imagem 26"/>
                 <wp:cNvGraphicFramePr>
-                  <a:graphicFrameLocks xmlns:a="http://schemas.openxmlformats.org/drawingml/2006/main" noChangeAspect="true"/>
+                  <a:graphicFrameLocks xmlns:a="http://schemas.openxmlformats.org/drawingml/2006/main" noChangeAspect="1"/>
                 </wp:cNvGraphicFramePr>
                 <a:graphic xmlns:a="http://schemas.openxmlformats.org/drawingml/2006/main">
                   <a:graphicData uri="http://schemas.openxmlformats.org/drawingml/2006/picture">
@@ -2756,14 +2482,14 @@
                       <pic:nvPicPr>
                         <pic:cNvPr id="26" name="Imagem 26"/>
                         <pic:cNvPicPr>
-                          <a:picLocks noChangeAspect="true" noChangeArrowheads="true"/>
+                          <a:picLocks noChangeAspect="1" noChangeArrowheads="1"/>
                         </pic:cNvPicPr>
                       </pic:nvPicPr>
                       <pic:blipFill>
                         <a:blip r:embed="rId2" r:link="rId3">
                           <a:extLst>
                             <a:ext uri="{28A0092B-C50C-407E-A947-70E740481C1C}">
-                              <a14:useLocalDpi xmlns:a14="http://schemas.microsoft.com/office/drawing/2010/main" val="false"/>
+                              <a14:useLocalDpi xmlns:a14="http://schemas.microsoft.com/office/drawing/2010/main" val="0"/>
                             </a:ext>
                           </a:extLst>
                         </a:blip>
@@ -2797,288 +2523,406 @@
   </w:tbl>
   <w:p>
     <w:pPr>
-      <w:pStyle w:val="12"/>
+      <w:pStyle w:val="Cabealho"/>
     </w:pPr>
   </w:p>
 </w:hdr>
 </file>
 
 <file path=word/styles.xml><?xml version="1.0" encoding="utf-8"?>
-<w:styles xmlns:mc="http://schemas.openxmlformats.org/markup-compatibility/2006" xmlns:o="urn:schemas-microsoft-com:office:office" xmlns:r="http://schemas.openxmlformats.org/officeDocument/2006/relationships" xmlns:m="http://schemas.openxmlformats.org/officeDocument/2006/math" xmlns:v="urn:schemas-microsoft-com:vml" xmlns:w="http://schemas.openxmlformats.org/wordprocessingml/2006/main" xmlns:w14="http://schemas.microsoft.com/office/word/2010/wordml" xmlns:w10="urn:schemas-microsoft-com:office:word" xmlns:sl="http://schemas.openxmlformats.org/schemaLibrary/2006/main" xmlns:wpsCustomData="http://www.wps.cn/officeDocument/2013/wpsCustomData" mc:Ignorable="w14">
+<w:styles xmlns:mc="http://schemas.openxmlformats.org/markup-compatibility/2006" xmlns:r="http://schemas.openxmlformats.org/officeDocument/2006/relationships" xmlns:w="http://schemas.openxmlformats.org/wordprocessingml/2006/main" xmlns:w14="http://schemas.microsoft.com/office/word/2010/wordml" xmlns:w15="http://schemas.microsoft.com/office/word/2012/wordml" xmlns:w16cex="http://schemas.microsoft.com/office/word/2018/wordml/cex" xmlns:w16cid="http://schemas.microsoft.com/office/word/2016/wordml/cid" xmlns:w16="http://schemas.microsoft.com/office/word/2018/wordml" xmlns:w16sdtdh="http://schemas.microsoft.com/office/word/2020/wordml/sdtdatahash" xmlns:w16se="http://schemas.microsoft.com/office/word/2015/wordml/symex" mc:Ignorable="w14 w15 w16se w16cid w16 w16cex w16sdtdh">
   <w:docDefaults>
     <w:rPrDefault>
       <w:rPr>
-        <w:rFonts w:ascii="Times New Roman" w:hAnsi="Times New Roman" w:eastAsia="Times New Roman" w:cs="Times New Roman"/>
+        <w:rFonts w:ascii="Times New Roman" w:eastAsia="Times New Roman" w:hAnsi="Times New Roman" w:cs="Times New Roman"/>
+        <w:lang w:val="pt-ST" w:eastAsia="pt-ST" w:bidi="ar-SA"/>
       </w:rPr>
     </w:rPrDefault>
+    <w:pPrDefault>
+      <w:pPr>
+        <w:spacing w:after="160" w:line="259" w:lineRule="auto"/>
+      </w:pPr>
+    </w:pPrDefault>
   </w:docDefaults>
-  <w:latentStyles w:count="260" w:defQFormat="0" w:defUnhideWhenUsed="1" w:defSemiHidden="1" w:defUIPriority="99" w:defLockedState="0">
-    <w:lsdException w:qFormat="1" w:unhideWhenUsed="0" w:uiPriority="0" w:semiHidden="0" w:name="Normal"/>
-    <w:lsdException w:qFormat="1" w:unhideWhenUsed="0" w:uiPriority="0" w:semiHidden="0" w:name="heading 1"/>
-    <w:lsdException w:qFormat="1" w:uiPriority="0" w:name="heading 2"/>
-    <w:lsdException w:qFormat="1" w:uiPriority="0" w:name="heading 3"/>
-    <w:lsdException w:qFormat="1" w:unhideWhenUsed="0" w:uiPriority="0" w:semiHidden="0" w:name="heading 4"/>
-    <w:lsdException w:qFormat="1" w:uiPriority="0" w:name="heading 5"/>
-    <w:lsdException w:qFormat="1" w:uiPriority="0" w:name="heading 6"/>
-    <w:lsdException w:qFormat="1" w:uiPriority="0" w:name="heading 7"/>
-    <w:lsdException w:qFormat="1" w:uiPriority="0" w:name="heading 8"/>
-    <w:lsdException w:qFormat="1" w:uiPriority="0" w:name="heading 9"/>
-    <w:lsdException w:uiPriority="0" w:name="index 1"/>
-    <w:lsdException w:uiPriority="0" w:name="index 2"/>
-    <w:lsdException w:uiPriority="0" w:name="index 3"/>
-    <w:lsdException w:uiPriority="0" w:name="index 4"/>
-    <w:lsdException w:uiPriority="0" w:name="index 5"/>
-    <w:lsdException w:uiPriority="0" w:name="index 6"/>
-    <w:lsdException w:uiPriority="0" w:name="index 7"/>
-    <w:lsdException w:uiPriority="0" w:name="index 8"/>
-    <w:lsdException w:uiPriority="0" w:name="index 9"/>
-    <w:lsdException w:uiPriority="0" w:name="toc 1"/>
-    <w:lsdException w:uiPriority="0" w:name="toc 2"/>
-    <w:lsdException w:uiPriority="0" w:name="toc 3"/>
-    <w:lsdException w:uiPriority="0" w:name="toc 4"/>
-    <w:lsdException w:uiPriority="0" w:name="toc 5"/>
-    <w:lsdException w:uiPriority="0" w:name="toc 6"/>
-    <w:lsdException w:uiPriority="0" w:name="toc 7"/>
-    <w:lsdException w:uiPriority="0" w:name="toc 8"/>
-    <w:lsdException w:uiPriority="0" w:name="toc 9"/>
-    <w:lsdException w:uiPriority="0" w:name="Normal Indent"/>
-    <w:lsdException w:unhideWhenUsed="0" w:uiPriority="0" w:semiHidden="0" w:name="footnote text"/>
-    <w:lsdException w:uiPriority="0" w:name="annotation text"/>
-    <w:lsdException w:qFormat="1" w:unhideWhenUsed="0" w:uiPriority="0" w:semiHidden="0" w:name="header"/>
-    <w:lsdException w:unhideWhenUsed="0" w:uiPriority="0" w:semiHidden="0" w:name="footer"/>
-    <w:lsdException w:uiPriority="0" w:name="index heading"/>
-    <w:lsdException w:qFormat="1" w:uiPriority="0" w:name="caption"/>
-    <w:lsdException w:uiPriority="0" w:name="table of figures"/>
-    <w:lsdException w:uiPriority="0" w:name="envelope address"/>
-    <w:lsdException w:uiPriority="0" w:name="envelope return"/>
-    <w:lsdException w:unhideWhenUsed="0" w:uiPriority="0" w:semiHidden="0" w:name="footnote reference"/>
-    <w:lsdException w:uiPriority="0" w:name="annotation reference"/>
-    <w:lsdException w:uiPriority="0" w:name="line number"/>
-    <w:lsdException w:uiPriority="0" w:name="page number"/>
-    <w:lsdException w:uiPriority="0" w:name="endnote reference"/>
-    <w:lsdException w:uiPriority="0" w:name="endnote text"/>
-    <w:lsdException w:uiPriority="0" w:name="table of authorities"/>
-    <w:lsdException w:uiPriority="0" w:name="macro"/>
-    <w:lsdException w:uiPriority="0" w:name="toa heading"/>
-    <w:lsdException w:uiPriority="0" w:name="List"/>
-    <w:lsdException w:uiPriority="0" w:name="List Bullet"/>
-    <w:lsdException w:unhideWhenUsed="0" w:uiPriority="0" w:semiHidden="0" w:name="List Number"/>
-    <w:lsdException w:uiPriority="0" w:name="List 2"/>
-    <w:lsdException w:uiPriority="0" w:name="List 3"/>
-    <w:lsdException w:unhideWhenUsed="0" w:uiPriority="0" w:semiHidden="0" w:name="List 4"/>
-    <w:lsdException w:unhideWhenUsed="0" w:uiPriority="0" w:semiHidden="0" w:name="List 5"/>
-    <w:lsdException w:uiPriority="0" w:name="List Bullet 2"/>
-    <w:lsdException w:uiPriority="0" w:name="List Bullet 3"/>
-    <w:lsdException w:uiPriority="0" w:name="List Bullet 4"/>
-    <w:lsdException w:uiPriority="0" w:name="List Bullet 5"/>
-    <w:lsdException w:uiPriority="0" w:name="List Number 2"/>
-    <w:lsdException w:uiPriority="0" w:name="List Number 3"/>
-    <w:lsdException w:uiPriority="0" w:name="List Number 4"/>
-    <w:lsdException w:uiPriority="0" w:name="List Number 5"/>
-    <w:lsdException w:qFormat="1" w:unhideWhenUsed="0" w:uiPriority="0" w:semiHidden="0" w:name="Title"/>
-    <w:lsdException w:uiPriority="0" w:name="Closing"/>
-    <w:lsdException w:uiPriority="0" w:name="Signature"/>
-    <w:lsdException w:uiPriority="1" w:name="Default Paragraph Font"/>
-    <w:lsdException w:unhideWhenUsed="0" w:uiPriority="0" w:semiHidden="0" w:name="Body Text"/>
-    <w:lsdException w:unhideWhenUsed="0" w:uiPriority="0" w:semiHidden="0" w:name="Body Text Indent"/>
-    <w:lsdException w:uiPriority="0" w:name="List Continue"/>
-    <w:lsdException w:uiPriority="0" w:name="List Continue 2"/>
-    <w:lsdException w:uiPriority="0" w:name="List Continue 3"/>
-    <w:lsdException w:uiPriority="0" w:name="List Continue 4"/>
-    <w:lsdException w:uiPriority="0" w:name="List Continue 5"/>
-    <w:lsdException w:uiPriority="0" w:name="Message Header"/>
-    <w:lsdException w:qFormat="1" w:unhideWhenUsed="0" w:uiPriority="0" w:semiHidden="0" w:name="Subtitle"/>
-    <w:lsdException w:unhideWhenUsed="0" w:uiPriority="0" w:semiHidden="0" w:name="Salutation"/>
-    <w:lsdException w:unhideWhenUsed="0" w:uiPriority="0" w:semiHidden="0" w:name="Date"/>
-    <w:lsdException w:unhideWhenUsed="0" w:uiPriority="0" w:semiHidden="0" w:name="Body Text First Indent"/>
-    <w:lsdException w:uiPriority="0" w:name="Body Text First Indent 2"/>
-    <w:lsdException w:uiPriority="0" w:name="Note Heading"/>
-    <w:lsdException w:uiPriority="0" w:name="Body Text 2"/>
-    <w:lsdException w:uiPriority="0" w:name="Body Text 3"/>
-    <w:lsdException w:uiPriority="0" w:name="Body Text Indent 2"/>
-    <w:lsdException w:uiPriority="0" w:name="Body Text Indent 3"/>
-    <w:lsdException w:uiPriority="0" w:name="Block Text"/>
-    <w:lsdException w:uiPriority="0" w:name="Hyperlink"/>
-    <w:lsdException w:uiPriority="0" w:name="FollowedHyperlink"/>
-    <w:lsdException w:qFormat="1" w:unhideWhenUsed="0" w:uiPriority="0" w:semiHidden="0" w:name="Strong"/>
-    <w:lsdException w:qFormat="1" w:unhideWhenUsed="0" w:uiPriority="0" w:semiHidden="0" w:name="Emphasis"/>
-    <w:lsdException w:uiPriority="0" w:name="Document Map"/>
-    <w:lsdException w:uiPriority="0" w:name="Plain Text"/>
-    <w:lsdException w:uiPriority="0" w:name="E-mail Signature"/>
-    <w:lsdException w:uiPriority="0" w:name="Normal (Web)"/>
-    <w:lsdException w:uiPriority="0" w:name="HTML Acronym"/>
-    <w:lsdException w:uiPriority="0" w:name="HTML Address"/>
-    <w:lsdException w:uiPriority="0" w:name="HTML Cite"/>
-    <w:lsdException w:uiPriority="0" w:name="HTML Code"/>
-    <w:lsdException w:uiPriority="0" w:name="HTML Definition"/>
-    <w:lsdException w:uiPriority="0" w:name="HTML Keyboard"/>
-    <w:lsdException w:uiPriority="0" w:name="HTML Preformatted"/>
-    <w:lsdException w:uiPriority="0" w:name="HTML Sample"/>
-    <w:lsdException w:uiPriority="0" w:name="HTML Typewriter"/>
-    <w:lsdException w:uiPriority="0" w:name="HTML Variable"/>
-    <w:lsdException w:uiPriority="99" w:name="Normal Table"/>
-    <w:lsdException w:uiPriority="0" w:name="annotation subject"/>
-    <w:lsdException w:uiPriority="0" w:name="Table Simple 1"/>
-    <w:lsdException w:uiPriority="0" w:name="Table Simple 2"/>
-    <w:lsdException w:uiPriority="0" w:name="Table Simple 3"/>
-    <w:lsdException w:uiPriority="0" w:name="Table Classic 1"/>
-    <w:lsdException w:uiPriority="0" w:name="Table Classic 2"/>
-    <w:lsdException w:uiPriority="0" w:name="Table Classic 3"/>
-    <w:lsdException w:uiPriority="0" w:name="Table Classic 4"/>
-    <w:lsdException w:uiPriority="0" w:name="Table Colorful 1"/>
-    <w:lsdException w:uiPriority="0" w:name="Table Colorful 2"/>
-    <w:lsdException w:uiPriority="0" w:name="Table Colorful 3"/>
-    <w:lsdException w:uiPriority="0" w:name="Table Columns 1"/>
-    <w:lsdException w:uiPriority="0" w:name="Table Columns 2"/>
-    <w:lsdException w:uiPriority="0" w:name="Table Columns 3"/>
-    <w:lsdException w:uiPriority="0" w:name="Table Columns 4"/>
-    <w:lsdException w:uiPriority="0" w:name="Table Columns 5"/>
-    <w:lsdException w:uiPriority="0" w:name="Table Grid 1"/>
-    <w:lsdException w:uiPriority="0" w:name="Table Grid 2"/>
-    <w:lsdException w:uiPriority="0" w:name="Table Grid 3"/>
-    <w:lsdException w:uiPriority="0" w:name="Table Grid 4"/>
-    <w:lsdException w:uiPriority="0" w:name="Table Grid 5"/>
-    <w:lsdException w:uiPriority="0" w:name="Table Grid 6"/>
-    <w:lsdException w:uiPriority="0" w:name="Table Grid 7"/>
-    <w:lsdException w:uiPriority="0" w:name="Table Grid 8"/>
-    <w:lsdException w:uiPriority="0" w:name="Table List 1"/>
-    <w:lsdException w:uiPriority="0" w:name="Table List 2"/>
-    <w:lsdException w:uiPriority="0" w:name="Table List 3"/>
-    <w:lsdException w:uiPriority="0" w:name="Table List 4"/>
-    <w:lsdException w:uiPriority="0" w:name="Table List 5"/>
-    <w:lsdException w:uiPriority="0" w:name="Table List 6"/>
-    <w:lsdException w:uiPriority="0" w:name="Table List 7"/>
-    <w:lsdException w:uiPriority="0" w:name="Table List 8"/>
-    <w:lsdException w:uiPriority="0" w:name="Table 3D effects 1"/>
-    <w:lsdException w:uiPriority="0" w:name="Table 3D effects 2"/>
-    <w:lsdException w:uiPriority="0" w:name="Table 3D effects 3"/>
-    <w:lsdException w:uiPriority="0" w:name="Table Contemporary"/>
-    <w:lsdException w:uiPriority="0" w:name="Table Elegant"/>
-    <w:lsdException w:uiPriority="0" w:name="Table Professional"/>
-    <w:lsdException w:uiPriority="0" w:name="Table Subtle 1"/>
-    <w:lsdException w:uiPriority="0" w:name="Table Subtle 2"/>
-    <w:lsdException w:uiPriority="0" w:name="Table Web 1"/>
-    <w:lsdException w:uiPriority="0" w:name="Table Web 2"/>
-    <w:lsdException w:uiPriority="0" w:name="Table Web 3"/>
-    <w:lsdException w:unhideWhenUsed="0" w:uiPriority="0" w:semiHidden="0" w:name="Balloon Text"/>
-    <w:lsdException w:unhideWhenUsed="0" w:uiPriority="0" w:semiHidden="0" w:name="Table Grid"/>
-    <w:lsdException w:uiPriority="0" w:name="Table Theme"/>
-    <w:lsdException w:unhideWhenUsed="0" w:uiPriority="60" w:semiHidden="0" w:name="Light Shading"/>
-    <w:lsdException w:unhideWhenUsed="0" w:uiPriority="61" w:semiHidden="0" w:name="Light List"/>
-    <w:lsdException w:unhideWhenUsed="0" w:uiPriority="62" w:semiHidden="0" w:name="Light Grid"/>
-    <w:lsdException w:unhideWhenUsed="0" w:uiPriority="63" w:semiHidden="0" w:name="Medium Shading 1"/>
-    <w:lsdException w:unhideWhenUsed="0" w:uiPriority="64" w:semiHidden="0" w:name="Medium Shading 2"/>
-    <w:lsdException w:unhideWhenUsed="0" w:uiPriority="65" w:semiHidden="0" w:name="Medium List 1"/>
-    <w:lsdException w:unhideWhenUsed="0" w:uiPriority="66" w:semiHidden="0" w:name="Medium List 2"/>
-    <w:lsdException w:unhideWhenUsed="0" w:uiPriority="67" w:semiHidden="0" w:name="Medium Grid 1"/>
-    <w:lsdException w:unhideWhenUsed="0" w:uiPriority="68" w:semiHidden="0" w:name="Medium Grid 2"/>
-    <w:lsdException w:unhideWhenUsed="0" w:uiPriority="69" w:semiHidden="0" w:name="Medium Grid 3"/>
-    <w:lsdException w:unhideWhenUsed="0" w:uiPriority="70" w:semiHidden="0" w:name="Dark List"/>
-    <w:lsdException w:unhideWhenUsed="0" w:uiPriority="71" w:semiHidden="0" w:name="Colorful Shading"/>
-    <w:lsdException w:unhideWhenUsed="0" w:uiPriority="72" w:semiHidden="0" w:name="Colorful List"/>
-    <w:lsdException w:unhideWhenUsed="0" w:uiPriority="73" w:semiHidden="0" w:name="Colorful Grid"/>
-    <w:lsdException w:unhideWhenUsed="0" w:uiPriority="60" w:semiHidden="0" w:name="Light Shading Accent 1"/>
-    <w:lsdException w:unhideWhenUsed="0" w:uiPriority="61" w:semiHidden="0" w:name="Light List Accent 1"/>
-    <w:lsdException w:unhideWhenUsed="0" w:uiPriority="62" w:semiHidden="0" w:name="Light Grid Accent 1"/>
-    <w:lsdException w:unhideWhenUsed="0" w:uiPriority="63" w:semiHidden="0" w:name="Medium Shading 1 Accent 1"/>
-    <w:lsdException w:unhideWhenUsed="0" w:uiPriority="64" w:semiHidden="0" w:name="Medium Shading 2 Accent 1"/>
-    <w:lsdException w:unhideWhenUsed="0" w:uiPriority="65" w:semiHidden="0" w:name="Medium List 1 Accent 1"/>
-    <w:lsdException w:qFormat="1" w:unhideWhenUsed="0" w:uiPriority="34" w:semiHidden="0" w:name="List Paragraph"/>
-    <w:lsdException w:unhideWhenUsed="0" w:uiPriority="66" w:semiHidden="0" w:name="Medium List 2 Accent 1"/>
-    <w:lsdException w:unhideWhenUsed="0" w:uiPriority="67" w:semiHidden="0" w:name="Medium Grid 1 Accent 1"/>
-    <w:lsdException w:unhideWhenUsed="0" w:uiPriority="68" w:semiHidden="0" w:name="Medium Grid 2 Accent 1"/>
-    <w:lsdException w:unhideWhenUsed="0" w:uiPriority="69" w:semiHidden="0" w:name="Medium Grid 3 Accent 1"/>
-    <w:lsdException w:unhideWhenUsed="0" w:uiPriority="70" w:semiHidden="0" w:name="Dark List Accent 1"/>
-    <w:lsdException w:unhideWhenUsed="0" w:uiPriority="71" w:semiHidden="0" w:name="Colorful Shading Accent 1"/>
-    <w:lsdException w:unhideWhenUsed="0" w:uiPriority="72" w:semiHidden="0" w:name="Colorful List Accent 1"/>
-    <w:lsdException w:unhideWhenUsed="0" w:uiPriority="73" w:semiHidden="0" w:name="Colorful Grid Accent 1"/>
-    <w:lsdException w:unhideWhenUsed="0" w:uiPriority="60" w:semiHidden="0" w:name="Light Shading Accent 2"/>
-    <w:lsdException w:unhideWhenUsed="0" w:uiPriority="61" w:semiHidden="0" w:name="Light List Accent 2"/>
-    <w:lsdException w:unhideWhenUsed="0" w:uiPriority="62" w:semiHidden="0" w:name="Light Grid Accent 2"/>
-    <w:lsdException w:unhideWhenUsed="0" w:uiPriority="63" w:semiHidden="0" w:name="Medium Shading 1 Accent 2"/>
-    <w:lsdException w:unhideWhenUsed="0" w:uiPriority="64" w:semiHidden="0" w:name="Medium Shading 2 Accent 2"/>
-    <w:lsdException w:unhideWhenUsed="0" w:uiPriority="65" w:semiHidden="0" w:name="Medium List 1 Accent 2"/>
-    <w:lsdException w:unhideWhenUsed="0" w:uiPriority="66" w:semiHidden="0" w:name="Medium List 2 Accent 2"/>
-    <w:lsdException w:unhideWhenUsed="0" w:uiPriority="67" w:semiHidden="0" w:name="Medium Grid 1 Accent 2"/>
-    <w:lsdException w:unhideWhenUsed="0" w:uiPriority="68" w:semiHidden="0" w:name="Medium Grid 2 Accent 2"/>
-    <w:lsdException w:unhideWhenUsed="0" w:uiPriority="69" w:semiHidden="0" w:name="Medium Grid 3 Accent 2"/>
-    <w:lsdException w:unhideWhenUsed="0" w:uiPriority="70" w:semiHidden="0" w:name="Dark List Accent 2"/>
-    <w:lsdException w:unhideWhenUsed="0" w:uiPriority="71" w:semiHidden="0" w:name="Colorful Shading Accent 2"/>
-    <w:lsdException w:unhideWhenUsed="0" w:uiPriority="72" w:semiHidden="0" w:name="Colorful List Accent 2"/>
-    <w:lsdException w:unhideWhenUsed="0" w:uiPriority="73" w:semiHidden="0" w:name="Colorful Grid Accent 2"/>
-    <w:lsdException w:unhideWhenUsed="0" w:uiPriority="60" w:semiHidden="0" w:name="Light Shading Accent 3"/>
-    <w:lsdException w:unhideWhenUsed="0" w:uiPriority="61" w:semiHidden="0" w:name="Light List Accent 3"/>
-    <w:lsdException w:unhideWhenUsed="0" w:uiPriority="62" w:semiHidden="0" w:name="Light Grid Accent 3"/>
-    <w:lsdException w:unhideWhenUsed="0" w:uiPriority="63" w:semiHidden="0" w:name="Medium Shading 1 Accent 3"/>
-    <w:lsdException w:unhideWhenUsed="0" w:uiPriority="64" w:semiHidden="0" w:name="Medium Shading 2 Accent 3"/>
-    <w:lsdException w:unhideWhenUsed="0" w:uiPriority="65" w:semiHidden="0" w:name="Medium List 1 Accent 3"/>
-    <w:lsdException w:unhideWhenUsed="0" w:uiPriority="66" w:semiHidden="0" w:name="Medium List 2 Accent 3"/>
-    <w:lsdException w:unhideWhenUsed="0" w:uiPriority="67" w:semiHidden="0" w:name="Medium Grid 1 Accent 3"/>
-    <w:lsdException w:unhideWhenUsed="0" w:uiPriority="68" w:semiHidden="0" w:name="Medium Grid 2 Accent 3"/>
-    <w:lsdException w:unhideWhenUsed="0" w:uiPriority="69" w:semiHidden="0" w:name="Medium Grid 3 Accent 3"/>
-    <w:lsdException w:unhideWhenUsed="0" w:uiPriority="70" w:semiHidden="0" w:name="Dark List Accent 3"/>
-    <w:lsdException w:unhideWhenUsed="0" w:uiPriority="71" w:semiHidden="0" w:name="Colorful Shading Accent 3"/>
-    <w:lsdException w:unhideWhenUsed="0" w:uiPriority="72" w:semiHidden="0" w:name="Colorful List Accent 3"/>
-    <w:lsdException w:unhideWhenUsed="0" w:uiPriority="73" w:semiHidden="0" w:name="Colorful Grid Accent 3"/>
-    <w:lsdException w:unhideWhenUsed="0" w:uiPriority="60" w:semiHidden="0" w:name="Light Shading Accent 4"/>
-    <w:lsdException w:unhideWhenUsed="0" w:uiPriority="61" w:semiHidden="0" w:name="Light List Accent 4"/>
-    <w:lsdException w:unhideWhenUsed="0" w:uiPriority="62" w:semiHidden="0" w:name="Light Grid Accent 4"/>
-    <w:lsdException w:unhideWhenUsed="0" w:uiPriority="63" w:semiHidden="0" w:name="Medium Shading 1 Accent 4"/>
-    <w:lsdException w:unhideWhenUsed="0" w:uiPriority="64" w:semiHidden="0" w:name="Medium Shading 2 Accent 4"/>
-    <w:lsdException w:unhideWhenUsed="0" w:uiPriority="65" w:semiHidden="0" w:name="Medium List 1 Accent 4"/>
-    <w:lsdException w:unhideWhenUsed="0" w:uiPriority="66" w:semiHidden="0" w:name="Medium List 2 Accent 4"/>
-    <w:lsdException w:unhideWhenUsed="0" w:uiPriority="67" w:semiHidden="0" w:name="Medium Grid 1 Accent 4"/>
-    <w:lsdException w:unhideWhenUsed="0" w:uiPriority="68" w:semiHidden="0" w:name="Medium Grid 2 Accent 4"/>
-    <w:lsdException w:unhideWhenUsed="0" w:uiPriority="69" w:semiHidden="0" w:name="Medium Grid 3 Accent 4"/>
-    <w:lsdException w:unhideWhenUsed="0" w:uiPriority="70" w:semiHidden="0" w:name="Dark List Accent 4"/>
-    <w:lsdException w:unhideWhenUsed="0" w:uiPriority="71" w:semiHidden="0" w:name="Colorful Shading Accent 4"/>
-    <w:lsdException w:unhideWhenUsed="0" w:uiPriority="72" w:semiHidden="0" w:name="Colorful List Accent 4"/>
-    <w:lsdException w:unhideWhenUsed="0" w:uiPriority="73" w:semiHidden="0" w:name="Colorful Grid Accent 4"/>
-    <w:lsdException w:unhideWhenUsed="0" w:uiPriority="60" w:semiHidden="0" w:name="Light Shading Accent 5"/>
-    <w:lsdException w:unhideWhenUsed="0" w:uiPriority="61" w:semiHidden="0" w:name="Light List Accent 5"/>
-    <w:lsdException w:unhideWhenUsed="0" w:uiPriority="62" w:semiHidden="0" w:name="Light Grid Accent 5"/>
-    <w:lsdException w:unhideWhenUsed="0" w:uiPriority="63" w:semiHidden="0" w:name="Medium Shading 1 Accent 5"/>
-    <w:lsdException w:unhideWhenUsed="0" w:uiPriority="64" w:semiHidden="0" w:name="Medium Shading 2 Accent 5"/>
-    <w:lsdException w:unhideWhenUsed="0" w:uiPriority="65" w:semiHidden="0" w:name="Medium List 1 Accent 5"/>
-    <w:lsdException w:unhideWhenUsed="0" w:uiPriority="66" w:semiHidden="0" w:name="Medium List 2 Accent 5"/>
-    <w:lsdException w:unhideWhenUsed="0" w:uiPriority="67" w:semiHidden="0" w:name="Medium Grid 1 Accent 5"/>
-    <w:lsdException w:unhideWhenUsed="0" w:uiPriority="68" w:semiHidden="0" w:name="Medium Grid 2 Accent 5"/>
-    <w:lsdException w:unhideWhenUsed="0" w:uiPriority="69" w:semiHidden="0" w:name="Medium Grid 3 Accent 5"/>
-    <w:lsdException w:unhideWhenUsed="0" w:uiPriority="70" w:semiHidden="0" w:name="Dark List Accent 5"/>
-    <w:lsdException w:unhideWhenUsed="0" w:uiPriority="71" w:semiHidden="0" w:name="Colorful Shading Accent 5"/>
-    <w:lsdException w:unhideWhenUsed="0" w:uiPriority="72" w:semiHidden="0" w:name="Colorful List Accent 5"/>
-    <w:lsdException w:unhideWhenUsed="0" w:uiPriority="73" w:semiHidden="0" w:name="Colorful Grid Accent 5"/>
-    <w:lsdException w:unhideWhenUsed="0" w:uiPriority="60" w:semiHidden="0" w:name="Light Shading Accent 6"/>
-    <w:lsdException w:unhideWhenUsed="0" w:uiPriority="61" w:semiHidden="0" w:name="Light List Accent 6"/>
-    <w:lsdException w:unhideWhenUsed="0" w:uiPriority="62" w:semiHidden="0" w:name="Light Grid Accent 6"/>
-    <w:lsdException w:unhideWhenUsed="0" w:uiPriority="63" w:semiHidden="0" w:name="Medium Shading 1 Accent 6"/>
-    <w:lsdException w:unhideWhenUsed="0" w:uiPriority="64" w:semiHidden="0" w:name="Medium Shading 2 Accent 6"/>
-    <w:lsdException w:unhideWhenUsed="0" w:uiPriority="65" w:semiHidden="0" w:name="Medium List 1 Accent 6"/>
-    <w:lsdException w:unhideWhenUsed="0" w:uiPriority="66" w:semiHidden="0" w:name="Medium List 2 Accent 6"/>
-    <w:lsdException w:unhideWhenUsed="0" w:uiPriority="67" w:semiHidden="0" w:name="Medium Grid 1 Accent 6"/>
-    <w:lsdException w:unhideWhenUsed="0" w:uiPriority="68" w:semiHidden="0" w:name="Medium Grid 2 Accent 6"/>
-    <w:lsdException w:unhideWhenUsed="0" w:uiPriority="69" w:semiHidden="0" w:name="Medium Grid 3 Accent 6"/>
-    <w:lsdException w:unhideWhenUsed="0" w:uiPriority="70" w:semiHidden="0" w:name="Dark List Accent 6"/>
-    <w:lsdException w:unhideWhenUsed="0" w:uiPriority="71" w:semiHidden="0" w:name="Colorful Shading Accent 6"/>
-    <w:lsdException w:unhideWhenUsed="0" w:uiPriority="72" w:semiHidden="0" w:name="Colorful List Accent 6"/>
-    <w:lsdException w:unhideWhenUsed="0" w:uiPriority="73" w:semiHidden="0" w:name="Colorful Grid Accent 6"/>
+  <w:latentStyles w:defLockedState="0" w:defUIPriority="0" w:defSemiHidden="0" w:defUnhideWhenUsed="0" w:defQFormat="0" w:count="376">
+    <w:lsdException w:name="Normal" w:qFormat="1"/>
+    <w:lsdException w:name="heading 1" w:qFormat="1"/>
+    <w:lsdException w:name="heading 2" w:semiHidden="1" w:unhideWhenUsed="1" w:qFormat="1"/>
+    <w:lsdException w:name="heading 3" w:semiHidden="1" w:unhideWhenUsed="1" w:qFormat="1"/>
+    <w:lsdException w:name="heading 4" w:qFormat="1"/>
+    <w:lsdException w:name="heading 5" w:semiHidden="1" w:unhideWhenUsed="1" w:qFormat="1"/>
+    <w:lsdException w:name="heading 6" w:semiHidden="1" w:unhideWhenUsed="1" w:qFormat="1"/>
+    <w:lsdException w:name="heading 7" w:semiHidden="1" w:unhideWhenUsed="1" w:qFormat="1"/>
+    <w:lsdException w:name="heading 8" w:semiHidden="1" w:unhideWhenUsed="1" w:qFormat="1"/>
+    <w:lsdException w:name="heading 9" w:semiHidden="1" w:unhideWhenUsed="1" w:qFormat="1"/>
+    <w:lsdException w:name="index 1" w:semiHidden="1" w:unhideWhenUsed="1"/>
+    <w:lsdException w:name="index 2" w:semiHidden="1" w:unhideWhenUsed="1"/>
+    <w:lsdException w:name="index 3" w:semiHidden="1" w:unhideWhenUsed="1"/>
+    <w:lsdException w:name="index 4" w:semiHidden="1" w:unhideWhenUsed="1"/>
+    <w:lsdException w:name="index 5" w:semiHidden="1" w:unhideWhenUsed="1"/>
+    <w:lsdException w:name="index 6" w:semiHidden="1" w:unhideWhenUsed="1"/>
+    <w:lsdException w:name="index 7" w:semiHidden="1" w:unhideWhenUsed="1"/>
+    <w:lsdException w:name="index 8" w:semiHidden="1" w:unhideWhenUsed="1"/>
+    <w:lsdException w:name="index 9" w:semiHidden="1" w:unhideWhenUsed="1"/>
+    <w:lsdException w:name="toc 1" w:semiHidden="1" w:unhideWhenUsed="1"/>
+    <w:lsdException w:name="toc 2" w:semiHidden="1" w:unhideWhenUsed="1"/>
+    <w:lsdException w:name="toc 3" w:semiHidden="1" w:unhideWhenUsed="1"/>
+    <w:lsdException w:name="toc 4" w:semiHidden="1" w:unhideWhenUsed="1"/>
+    <w:lsdException w:name="toc 5" w:semiHidden="1" w:unhideWhenUsed="1"/>
+    <w:lsdException w:name="toc 6" w:semiHidden="1" w:unhideWhenUsed="1"/>
+    <w:lsdException w:name="toc 7" w:semiHidden="1" w:unhideWhenUsed="1"/>
+    <w:lsdException w:name="toc 8" w:semiHidden="1" w:unhideWhenUsed="1"/>
+    <w:lsdException w:name="toc 9" w:semiHidden="1" w:unhideWhenUsed="1"/>
+    <w:lsdException w:name="Normal Indent" w:semiHidden="1" w:unhideWhenUsed="1"/>
+    <w:lsdException w:name="annotation text" w:semiHidden="1" w:unhideWhenUsed="1"/>
+    <w:lsdException w:name="header" w:qFormat="1"/>
+    <w:lsdException w:name="index heading" w:semiHidden="1" w:unhideWhenUsed="1"/>
+    <w:lsdException w:name="caption" w:semiHidden="1" w:unhideWhenUsed="1" w:qFormat="1"/>
+    <w:lsdException w:name="table of figures" w:semiHidden="1" w:unhideWhenUsed="1"/>
+    <w:lsdException w:name="envelope address" w:semiHidden="1" w:unhideWhenUsed="1"/>
+    <w:lsdException w:name="envelope return" w:semiHidden="1" w:unhideWhenUsed="1"/>
+    <w:lsdException w:name="annotation reference" w:semiHidden="1" w:unhideWhenUsed="1"/>
+    <w:lsdException w:name="line number" w:semiHidden="1" w:unhideWhenUsed="1"/>
+    <w:lsdException w:name="page number" w:semiHidden="1" w:unhideWhenUsed="1"/>
+    <w:lsdException w:name="endnote reference" w:semiHidden="1" w:unhideWhenUsed="1"/>
+    <w:lsdException w:name="endnote text" w:semiHidden="1" w:unhideWhenUsed="1"/>
+    <w:lsdException w:name="table of authorities" w:semiHidden="1" w:unhideWhenUsed="1"/>
+    <w:lsdException w:name="macro" w:semiHidden="1" w:unhideWhenUsed="1"/>
+    <w:lsdException w:name="toa heading" w:semiHidden="1" w:unhideWhenUsed="1"/>
+    <w:lsdException w:name="List" w:semiHidden="1" w:unhideWhenUsed="1"/>
+    <w:lsdException w:name="List Bullet" w:semiHidden="1" w:unhideWhenUsed="1"/>
+    <w:lsdException w:name="List 2" w:semiHidden="1" w:unhideWhenUsed="1"/>
+    <w:lsdException w:name="List 3" w:semiHidden="1" w:unhideWhenUsed="1"/>
+    <w:lsdException w:name="List Bullet 2" w:semiHidden="1" w:unhideWhenUsed="1"/>
+    <w:lsdException w:name="List Bullet 3" w:semiHidden="1" w:unhideWhenUsed="1"/>
+    <w:lsdException w:name="List Bullet 4" w:semiHidden="1" w:unhideWhenUsed="1"/>
+    <w:lsdException w:name="List Bullet 5" w:semiHidden="1" w:unhideWhenUsed="1"/>
+    <w:lsdException w:name="List Number 2" w:semiHidden="1" w:unhideWhenUsed="1"/>
+    <w:lsdException w:name="List Number 3" w:semiHidden="1" w:unhideWhenUsed="1"/>
+    <w:lsdException w:name="List Number 4" w:semiHidden="1" w:unhideWhenUsed="1"/>
+    <w:lsdException w:name="List Number 5" w:semiHidden="1" w:unhideWhenUsed="1"/>
+    <w:lsdException w:name="Title" w:qFormat="1"/>
+    <w:lsdException w:name="Closing" w:semiHidden="1" w:unhideWhenUsed="1"/>
+    <w:lsdException w:name="Signature" w:semiHidden="1" w:unhideWhenUsed="1"/>
+    <w:lsdException w:name="Default Paragraph Font" w:semiHidden="1" w:uiPriority="1" w:unhideWhenUsed="1"/>
+    <w:lsdException w:name="List Continue" w:semiHidden="1" w:unhideWhenUsed="1"/>
+    <w:lsdException w:name="List Continue 2" w:semiHidden="1" w:unhideWhenUsed="1"/>
+    <w:lsdException w:name="List Continue 3" w:semiHidden="1" w:unhideWhenUsed="1"/>
+    <w:lsdException w:name="List Continue 4" w:semiHidden="1" w:unhideWhenUsed="1"/>
+    <w:lsdException w:name="List Continue 5" w:semiHidden="1" w:unhideWhenUsed="1"/>
+    <w:lsdException w:name="Message Header" w:semiHidden="1" w:unhideWhenUsed="1"/>
+    <w:lsdException w:name="Subtitle" w:qFormat="1"/>
+    <w:lsdException w:name="Body Text First Indent 2" w:semiHidden="1" w:unhideWhenUsed="1"/>
+    <w:lsdException w:name="Note Heading" w:semiHidden="1" w:unhideWhenUsed="1"/>
+    <w:lsdException w:name="Body Text 2" w:semiHidden="1" w:unhideWhenUsed="1"/>
+    <w:lsdException w:name="Body Text 3" w:semiHidden="1" w:unhideWhenUsed="1"/>
+    <w:lsdException w:name="Body Text Indent 2" w:semiHidden="1" w:unhideWhenUsed="1"/>
+    <w:lsdException w:name="Body Text Indent 3" w:semiHidden="1" w:unhideWhenUsed="1"/>
+    <w:lsdException w:name="Block Text" w:semiHidden="1" w:unhideWhenUsed="1"/>
+    <w:lsdException w:name="Hyperlink" w:semiHidden="1" w:unhideWhenUsed="1"/>
+    <w:lsdException w:name="FollowedHyperlink" w:semiHidden="1" w:unhideWhenUsed="1"/>
+    <w:lsdException w:name="Strong" w:qFormat="1"/>
+    <w:lsdException w:name="Emphasis" w:qFormat="1"/>
+    <w:lsdException w:name="Document Map" w:semiHidden="1" w:unhideWhenUsed="1"/>
+    <w:lsdException w:name="Plain Text" w:semiHidden="1" w:unhideWhenUsed="1"/>
+    <w:lsdException w:name="E-mail Signature" w:semiHidden="1" w:unhideWhenUsed="1"/>
+    <w:lsdException w:name="HTML Top of Form" w:semiHidden="1" w:uiPriority="99" w:unhideWhenUsed="1"/>
+    <w:lsdException w:name="HTML Bottom of Form" w:semiHidden="1" w:uiPriority="99" w:unhideWhenUsed="1"/>
+    <w:lsdException w:name="Normal (Web)" w:semiHidden="1" w:unhideWhenUsed="1"/>
+    <w:lsdException w:name="HTML Acronym" w:semiHidden="1" w:unhideWhenUsed="1"/>
+    <w:lsdException w:name="HTML Address" w:semiHidden="1" w:unhideWhenUsed="1"/>
+    <w:lsdException w:name="HTML Cite" w:semiHidden="1" w:unhideWhenUsed="1"/>
+    <w:lsdException w:name="HTML Code" w:semiHidden="1" w:unhideWhenUsed="1"/>
+    <w:lsdException w:name="HTML Definition" w:semiHidden="1" w:unhideWhenUsed="1"/>
+    <w:lsdException w:name="HTML Keyboard" w:semiHidden="1" w:unhideWhenUsed="1"/>
+    <w:lsdException w:name="HTML Preformatted" w:semiHidden="1" w:unhideWhenUsed="1"/>
+    <w:lsdException w:name="HTML Sample" w:semiHidden="1" w:unhideWhenUsed="1"/>
+    <w:lsdException w:name="HTML Typewriter" w:semiHidden="1" w:unhideWhenUsed="1"/>
+    <w:lsdException w:name="HTML Variable" w:semiHidden="1" w:unhideWhenUsed="1"/>
+    <w:lsdException w:name="Normal Table" w:semiHidden="1" w:uiPriority="99" w:unhideWhenUsed="1"/>
+    <w:lsdException w:name="annotation subject" w:semiHidden="1" w:unhideWhenUsed="1"/>
+    <w:lsdException w:name="No List" w:semiHidden="1" w:uiPriority="99" w:unhideWhenUsed="1"/>
+    <w:lsdException w:name="Outline List 1" w:semiHidden="1" w:uiPriority="99" w:unhideWhenUsed="1"/>
+    <w:lsdException w:name="Outline List 2" w:semiHidden="1" w:uiPriority="99" w:unhideWhenUsed="1"/>
+    <w:lsdException w:name="Outline List 3" w:semiHidden="1" w:uiPriority="99" w:unhideWhenUsed="1"/>
+    <w:lsdException w:name="Table Simple 1" w:semiHidden="1" w:unhideWhenUsed="1"/>
+    <w:lsdException w:name="Table Simple 2" w:semiHidden="1" w:unhideWhenUsed="1"/>
+    <w:lsdException w:name="Table Simple 3" w:semiHidden="1" w:unhideWhenUsed="1"/>
+    <w:lsdException w:name="Table Classic 1" w:semiHidden="1" w:unhideWhenUsed="1"/>
+    <w:lsdException w:name="Table Classic 2" w:semiHidden="1" w:unhideWhenUsed="1"/>
+    <w:lsdException w:name="Table Classic 3" w:semiHidden="1" w:unhideWhenUsed="1"/>
+    <w:lsdException w:name="Table Classic 4" w:semiHidden="1" w:unhideWhenUsed="1"/>
+    <w:lsdException w:name="Table Colorful 1" w:semiHidden="1" w:unhideWhenUsed="1"/>
+    <w:lsdException w:name="Table Colorful 2" w:semiHidden="1" w:unhideWhenUsed="1"/>
+    <w:lsdException w:name="Table Colorful 3" w:semiHidden="1" w:unhideWhenUsed="1"/>
+    <w:lsdException w:name="Table Columns 1" w:semiHidden="1" w:unhideWhenUsed="1"/>
+    <w:lsdException w:name="Table Columns 2" w:semiHidden="1" w:unhideWhenUsed="1"/>
+    <w:lsdException w:name="Table Columns 3" w:semiHidden="1" w:unhideWhenUsed="1"/>
+    <w:lsdException w:name="Table Columns 4" w:semiHidden="1" w:unhideWhenUsed="1"/>
+    <w:lsdException w:name="Table Columns 5" w:semiHidden="1" w:unhideWhenUsed="1"/>
+    <w:lsdException w:name="Table Grid 1" w:semiHidden="1" w:unhideWhenUsed="1"/>
+    <w:lsdException w:name="Table Grid 2" w:semiHidden="1" w:unhideWhenUsed="1"/>
+    <w:lsdException w:name="Table Grid 3" w:semiHidden="1" w:unhideWhenUsed="1"/>
+    <w:lsdException w:name="Table Grid 4" w:semiHidden="1" w:unhideWhenUsed="1"/>
+    <w:lsdException w:name="Table Grid 5" w:semiHidden="1" w:unhideWhenUsed="1"/>
+    <w:lsdException w:name="Table Grid 6" w:semiHidden="1" w:unhideWhenUsed="1"/>
+    <w:lsdException w:name="Table Grid 7" w:semiHidden="1" w:unhideWhenUsed="1"/>
+    <w:lsdException w:name="Table Grid 8" w:semiHidden="1" w:unhideWhenUsed="1"/>
+    <w:lsdException w:name="Table List 1" w:semiHidden="1" w:unhideWhenUsed="1"/>
+    <w:lsdException w:name="Table List 2" w:semiHidden="1" w:unhideWhenUsed="1"/>
+    <w:lsdException w:name="Table List 3" w:semiHidden="1" w:unhideWhenUsed="1"/>
+    <w:lsdException w:name="Table List 4" w:semiHidden="1" w:unhideWhenUsed="1"/>
+    <w:lsdException w:name="Table List 5" w:semiHidden="1" w:unhideWhenUsed="1"/>
+    <w:lsdException w:name="Table List 6" w:semiHidden="1" w:unhideWhenUsed="1"/>
+    <w:lsdException w:name="Table List 7" w:semiHidden="1" w:unhideWhenUsed="1"/>
+    <w:lsdException w:name="Table List 8" w:semiHidden="1" w:unhideWhenUsed="1"/>
+    <w:lsdException w:name="Table 3D effects 1" w:semiHidden="1" w:unhideWhenUsed="1"/>
+    <w:lsdException w:name="Table 3D effects 2" w:semiHidden="1" w:unhideWhenUsed="1"/>
+    <w:lsdException w:name="Table 3D effects 3" w:semiHidden="1" w:unhideWhenUsed="1"/>
+    <w:lsdException w:name="Table Contemporary" w:semiHidden="1" w:unhideWhenUsed="1"/>
+    <w:lsdException w:name="Table Elegant" w:semiHidden="1" w:unhideWhenUsed="1"/>
+    <w:lsdException w:name="Table Professional" w:semiHidden="1" w:unhideWhenUsed="1"/>
+    <w:lsdException w:name="Table Subtle 1" w:semiHidden="1" w:unhideWhenUsed="1"/>
+    <w:lsdException w:name="Table Subtle 2" w:semiHidden="1" w:unhideWhenUsed="1"/>
+    <w:lsdException w:name="Table Web 1" w:semiHidden="1" w:unhideWhenUsed="1"/>
+    <w:lsdException w:name="Table Web 2" w:semiHidden="1" w:unhideWhenUsed="1"/>
+    <w:lsdException w:name="Table Web 3" w:semiHidden="1" w:unhideWhenUsed="1"/>
+    <w:lsdException w:name="Table Theme" w:semiHidden="1" w:unhideWhenUsed="1"/>
+    <w:lsdException w:name="Placeholder Text" w:semiHidden="1" w:uiPriority="99"/>
+    <w:lsdException w:name="No Spacing" w:uiPriority="99"/>
+    <w:lsdException w:name="Light Shading" w:uiPriority="60"/>
+    <w:lsdException w:name="Light List" w:uiPriority="61"/>
+    <w:lsdException w:name="Light Grid" w:uiPriority="62"/>
+    <w:lsdException w:name="Medium Shading 1" w:uiPriority="63"/>
+    <w:lsdException w:name="Medium Shading 2" w:uiPriority="64"/>
+    <w:lsdException w:name="Medium List 1" w:uiPriority="65"/>
+    <w:lsdException w:name="Medium List 2" w:uiPriority="66"/>
+    <w:lsdException w:name="Medium Grid 1" w:uiPriority="67"/>
+    <w:lsdException w:name="Medium Grid 2" w:uiPriority="68"/>
+    <w:lsdException w:name="Medium Grid 3" w:uiPriority="69"/>
+    <w:lsdException w:name="Dark List" w:uiPriority="70"/>
+    <w:lsdException w:name="Colorful Shading" w:uiPriority="71"/>
+    <w:lsdException w:name="Colorful List" w:uiPriority="72"/>
+    <w:lsdException w:name="Colorful Grid" w:uiPriority="73"/>
+    <w:lsdException w:name="Light Shading Accent 1" w:uiPriority="60"/>
+    <w:lsdException w:name="Light List Accent 1" w:uiPriority="61"/>
+    <w:lsdException w:name="Light Grid Accent 1" w:uiPriority="62"/>
+    <w:lsdException w:name="Medium Shading 1 Accent 1" w:uiPriority="63"/>
+    <w:lsdException w:name="Medium Shading 2 Accent 1" w:uiPriority="64"/>
+    <w:lsdException w:name="Medium List 1 Accent 1" w:uiPriority="65"/>
+    <w:lsdException w:name="Revision" w:semiHidden="1" w:uiPriority="99"/>
+    <w:lsdException w:name="List Paragraph" w:uiPriority="34" w:qFormat="1"/>
+    <w:lsdException w:name="Quote" w:uiPriority="99"/>
+    <w:lsdException w:name="Intense Quote" w:uiPriority="99"/>
+    <w:lsdException w:name="Medium List 2 Accent 1" w:uiPriority="66"/>
+    <w:lsdException w:name="Medium Grid 1 Accent 1" w:uiPriority="67"/>
+    <w:lsdException w:name="Medium Grid 2 Accent 1" w:uiPriority="68"/>
+    <w:lsdException w:name="Medium Grid 3 Accent 1" w:uiPriority="69"/>
+    <w:lsdException w:name="Dark List Accent 1" w:uiPriority="70"/>
+    <w:lsdException w:name="Colorful Shading Accent 1" w:uiPriority="71"/>
+    <w:lsdException w:name="Colorful List Accent 1" w:uiPriority="72"/>
+    <w:lsdException w:name="Colorful Grid Accent 1" w:uiPriority="73"/>
+    <w:lsdException w:name="Light Shading Accent 2" w:uiPriority="60"/>
+    <w:lsdException w:name="Light List Accent 2" w:uiPriority="61"/>
+    <w:lsdException w:name="Light Grid Accent 2" w:uiPriority="62"/>
+    <w:lsdException w:name="Medium Shading 1 Accent 2" w:uiPriority="63"/>
+    <w:lsdException w:name="Medium Shading 2 Accent 2" w:uiPriority="64"/>
+    <w:lsdException w:name="Medium List 1 Accent 2" w:uiPriority="65"/>
+    <w:lsdException w:name="Medium List 2 Accent 2" w:uiPriority="66"/>
+    <w:lsdException w:name="Medium Grid 1 Accent 2" w:uiPriority="67"/>
+    <w:lsdException w:name="Medium Grid 2 Accent 2" w:uiPriority="68"/>
+    <w:lsdException w:name="Medium Grid 3 Accent 2" w:uiPriority="69"/>
+    <w:lsdException w:name="Dark List Accent 2" w:uiPriority="70"/>
+    <w:lsdException w:name="Colorful Shading Accent 2" w:uiPriority="71"/>
+    <w:lsdException w:name="Colorful List Accent 2" w:uiPriority="72"/>
+    <w:lsdException w:name="Colorful Grid Accent 2" w:uiPriority="73"/>
+    <w:lsdException w:name="Light Shading Accent 3" w:uiPriority="60"/>
+    <w:lsdException w:name="Light List Accent 3" w:uiPriority="61"/>
+    <w:lsdException w:name="Light Grid Accent 3" w:uiPriority="62"/>
+    <w:lsdException w:name="Medium Shading 1 Accent 3" w:uiPriority="63"/>
+    <w:lsdException w:name="Medium Shading 2 Accent 3" w:uiPriority="64"/>
+    <w:lsdException w:name="Medium List 1 Accent 3" w:uiPriority="65"/>
+    <w:lsdException w:name="Medium List 2 Accent 3" w:uiPriority="66"/>
+    <w:lsdException w:name="Medium Grid 1 Accent 3" w:uiPriority="67"/>
+    <w:lsdException w:name="Medium Grid 2 Accent 3" w:uiPriority="68"/>
+    <w:lsdException w:name="Medium Grid 3 Accent 3" w:uiPriority="69"/>
+    <w:lsdException w:name="Dark List Accent 3" w:uiPriority="70"/>
+    <w:lsdException w:name="Colorful Shading Accent 3" w:uiPriority="71"/>
+    <w:lsdException w:name="Colorful List Accent 3" w:uiPriority="72"/>
+    <w:lsdException w:name="Colorful Grid Accent 3" w:uiPriority="73"/>
+    <w:lsdException w:name="Light Shading Accent 4" w:uiPriority="60"/>
+    <w:lsdException w:name="Light List Accent 4" w:uiPriority="61"/>
+    <w:lsdException w:name="Light Grid Accent 4" w:uiPriority="62"/>
+    <w:lsdException w:name="Medium Shading 1 Accent 4" w:uiPriority="63"/>
+    <w:lsdException w:name="Medium Shading 2 Accent 4" w:uiPriority="64"/>
+    <w:lsdException w:name="Medium List 1 Accent 4" w:uiPriority="65"/>
+    <w:lsdException w:name="Medium List 2 Accent 4" w:uiPriority="66"/>
+    <w:lsdException w:name="Medium Grid 1 Accent 4" w:uiPriority="67"/>
+    <w:lsdException w:name="Medium Grid 2 Accent 4" w:uiPriority="68"/>
+    <w:lsdException w:name="Medium Grid 3 Accent 4" w:uiPriority="69"/>
+    <w:lsdException w:name="Dark List Accent 4" w:uiPriority="70"/>
+    <w:lsdException w:name="Colorful Shading Accent 4" w:uiPriority="71"/>
+    <w:lsdException w:name="Colorful List Accent 4" w:uiPriority="72"/>
+    <w:lsdException w:name="Colorful Grid Accent 4" w:uiPriority="73"/>
+    <w:lsdException w:name="Light Shading Accent 5" w:uiPriority="60"/>
+    <w:lsdException w:name="Light List Accent 5" w:uiPriority="61"/>
+    <w:lsdException w:name="Light Grid Accent 5" w:uiPriority="62"/>
+    <w:lsdException w:name="Medium Shading 1 Accent 5" w:uiPriority="63"/>
+    <w:lsdException w:name="Medium Shading 2 Accent 5" w:uiPriority="64"/>
+    <w:lsdException w:name="Medium List 1 Accent 5" w:uiPriority="65"/>
+    <w:lsdException w:name="Medium List 2 Accent 5" w:uiPriority="66"/>
+    <w:lsdException w:name="Medium Grid 1 Accent 5" w:uiPriority="67"/>
+    <w:lsdException w:name="Medium Grid 2 Accent 5" w:uiPriority="68"/>
+    <w:lsdException w:name="Medium Grid 3 Accent 5" w:uiPriority="69"/>
+    <w:lsdException w:name="Dark List Accent 5" w:uiPriority="70"/>
+    <w:lsdException w:name="Colorful Shading Accent 5" w:uiPriority="71"/>
+    <w:lsdException w:name="Colorful List Accent 5" w:uiPriority="72"/>
+    <w:lsdException w:name="Colorful Grid Accent 5" w:uiPriority="73"/>
+    <w:lsdException w:name="Light Shading Accent 6" w:uiPriority="60"/>
+    <w:lsdException w:name="Light List Accent 6" w:uiPriority="61"/>
+    <w:lsdException w:name="Light Grid Accent 6" w:uiPriority="62"/>
+    <w:lsdException w:name="Medium Shading 1 Accent 6" w:uiPriority="63"/>
+    <w:lsdException w:name="Medium Shading 2 Accent 6" w:uiPriority="64"/>
+    <w:lsdException w:name="Medium List 1 Accent 6" w:uiPriority="65"/>
+    <w:lsdException w:name="Medium List 2 Accent 6" w:uiPriority="66"/>
+    <w:lsdException w:name="Medium Grid 1 Accent 6" w:uiPriority="67"/>
+    <w:lsdException w:name="Medium Grid 2 Accent 6" w:uiPriority="68"/>
+    <w:lsdException w:name="Medium Grid 3 Accent 6" w:uiPriority="69"/>
+    <w:lsdException w:name="Dark List Accent 6" w:uiPriority="70"/>
+    <w:lsdException w:name="Colorful Shading Accent 6" w:uiPriority="71"/>
+    <w:lsdException w:name="Colorful List Accent 6" w:uiPriority="72"/>
+    <w:lsdException w:name="Colorful Grid Accent 6" w:uiPriority="73"/>
+    <w:lsdException w:name="Subtle Emphasis" w:uiPriority="19" w:qFormat="1"/>
+    <w:lsdException w:name="Intense Emphasis" w:uiPriority="21" w:qFormat="1"/>
+    <w:lsdException w:name="Subtle Reference" w:uiPriority="31" w:qFormat="1"/>
+    <w:lsdException w:name="Intense Reference" w:uiPriority="32" w:qFormat="1"/>
+    <w:lsdException w:name="Book Title" w:uiPriority="33" w:qFormat="1"/>
+    <w:lsdException w:name="Bibliography" w:semiHidden="1" w:uiPriority="37" w:unhideWhenUsed="1"/>
+    <w:lsdException w:name="TOC Heading" w:semiHidden="1" w:uiPriority="39" w:unhideWhenUsed="1" w:qFormat="1"/>
+    <w:lsdException w:name="Plain Table 1" w:uiPriority="41"/>
+    <w:lsdException w:name="Plain Table 2" w:uiPriority="42"/>
+    <w:lsdException w:name="Plain Table 3" w:uiPriority="43"/>
+    <w:lsdException w:name="Plain Table 4" w:uiPriority="44"/>
+    <w:lsdException w:name="Plain Table 5" w:uiPriority="45"/>
+    <w:lsdException w:name="Grid Table Light" w:uiPriority="40"/>
+    <w:lsdException w:name="Grid Table 1 Light" w:uiPriority="46"/>
+    <w:lsdException w:name="Grid Table 2" w:uiPriority="47"/>
+    <w:lsdException w:name="Grid Table 3" w:uiPriority="48"/>
+    <w:lsdException w:name="Grid Table 4" w:uiPriority="49"/>
+    <w:lsdException w:name="Grid Table 5 Dark" w:uiPriority="50"/>
+    <w:lsdException w:name="Grid Table 6 Colorful" w:uiPriority="51"/>
+    <w:lsdException w:name="Grid Table 7 Colorful" w:uiPriority="52"/>
+    <w:lsdException w:name="Grid Table 1 Light Accent 1" w:uiPriority="46"/>
+    <w:lsdException w:name="Grid Table 2 Accent 1" w:uiPriority="47"/>
+    <w:lsdException w:name="Grid Table 3 Accent 1" w:uiPriority="48"/>
+    <w:lsdException w:name="Grid Table 4 Accent 1" w:uiPriority="49"/>
+    <w:lsdException w:name="Grid Table 5 Dark Accent 1" w:uiPriority="50"/>
+    <w:lsdException w:name="Grid Table 6 Colorful Accent 1" w:uiPriority="51"/>
+    <w:lsdException w:name="Grid Table 7 Colorful Accent 1" w:uiPriority="52"/>
+    <w:lsdException w:name="Grid Table 1 Light Accent 2" w:uiPriority="46"/>
+    <w:lsdException w:name="Grid Table 2 Accent 2" w:uiPriority="47"/>
+    <w:lsdException w:name="Grid Table 3 Accent 2" w:uiPriority="48"/>
+    <w:lsdException w:name="Grid Table 4 Accent 2" w:uiPriority="49"/>
+    <w:lsdException w:name="Grid Table 5 Dark Accent 2" w:uiPriority="50"/>
+    <w:lsdException w:name="Grid Table 6 Colorful Accent 2" w:uiPriority="51"/>
+    <w:lsdException w:name="Grid Table 7 Colorful Accent 2" w:uiPriority="52"/>
+    <w:lsdException w:name="Grid Table 1 Light Accent 3" w:uiPriority="46"/>
+    <w:lsdException w:name="Grid Table 2 Accent 3" w:uiPriority="47"/>
+    <w:lsdException w:name="Grid Table 3 Accent 3" w:uiPriority="48"/>
+    <w:lsdException w:name="Grid Table 4 Accent 3" w:uiPriority="49"/>
+    <w:lsdException w:name="Grid Table 5 Dark Accent 3" w:uiPriority="50"/>
+    <w:lsdException w:name="Grid Table 6 Colorful Accent 3" w:uiPriority="51"/>
+    <w:lsdException w:name="Grid Table 7 Colorful Accent 3" w:uiPriority="52"/>
+    <w:lsdException w:name="Grid Table 1 Light Accent 4" w:uiPriority="46"/>
+    <w:lsdException w:name="Grid Table 2 Accent 4" w:uiPriority="47"/>
+    <w:lsdException w:name="Grid Table 3 Accent 4" w:uiPriority="48"/>
+    <w:lsdException w:name="Grid Table 4 Accent 4" w:uiPriority="49"/>
+    <w:lsdException w:name="Grid Table 5 Dark Accent 4" w:uiPriority="50"/>
+    <w:lsdException w:name="Grid Table 6 Colorful Accent 4" w:uiPriority="51"/>
+    <w:lsdException w:name="Grid Table 7 Colorful Accent 4" w:uiPriority="52"/>
+    <w:lsdException w:name="Grid Table 1 Light Accent 5" w:uiPriority="46"/>
+    <w:lsdException w:name="Grid Table 2 Accent 5" w:uiPriority="47"/>
+    <w:lsdException w:name="Grid Table 3 Accent 5" w:uiPriority="48"/>
+    <w:lsdException w:name="Grid Table 4 Accent 5" w:uiPriority="49"/>
+    <w:lsdException w:name="Grid Table 5 Dark Accent 5" w:uiPriority="50"/>
+    <w:lsdException w:name="Grid Table 6 Colorful Accent 5" w:uiPriority="51"/>
+    <w:lsdException w:name="Grid Table 7 Colorful Accent 5" w:uiPriority="52"/>
+    <w:lsdException w:name="Grid Table 1 Light Accent 6" w:uiPriority="46"/>
+    <w:lsdException w:name="Grid Table 2 Accent 6" w:uiPriority="47"/>
+    <w:lsdException w:name="Grid Table 3 Accent 6" w:uiPriority="48"/>
+    <w:lsdException w:name="Grid Table 4 Accent 6" w:uiPriority="49"/>
+    <w:lsdException w:name="Grid Table 5 Dark Accent 6" w:uiPriority="50"/>
+    <w:lsdException w:name="Grid Table 6 Colorful Accent 6" w:uiPriority="51"/>
+    <w:lsdException w:name="Grid Table 7 Colorful Accent 6" w:uiPriority="52"/>
+    <w:lsdException w:name="List Table 1 Light" w:uiPriority="46"/>
+    <w:lsdException w:name="List Table 2" w:uiPriority="47"/>
+    <w:lsdException w:name="List Table 3" w:uiPriority="48"/>
+    <w:lsdException w:name="List Table 4" w:uiPriority="49"/>
+    <w:lsdException w:name="List Table 5 Dark" w:uiPriority="50"/>
+    <w:lsdException w:name="List Table 6 Colorful" w:uiPriority="51"/>
+    <w:lsdException w:name="List Table 7 Colorful" w:uiPriority="52"/>
+    <w:lsdException w:name="List Table 1 Light Accent 1" w:uiPriority="46"/>
+    <w:lsdException w:name="List Table 2 Accent 1" w:uiPriority="47"/>
+    <w:lsdException w:name="List Table 3 Accent 1" w:uiPriority="48"/>
+    <w:lsdException w:name="List Table 4 Accent 1" w:uiPriority="49"/>
+    <w:lsdException w:name="List Table 5 Dark Accent 1" w:uiPriority="50"/>
+    <w:lsdException w:name="List Table 6 Colorful Accent 1" w:uiPriority="51"/>
+    <w:lsdException w:name="List Table 7 Colorful Accent 1" w:uiPriority="52"/>
+    <w:lsdException w:name="List Table 1 Light Accent 2" w:uiPriority="46"/>
+    <w:lsdException w:name="List Table 2 Accent 2" w:uiPriority="47"/>
+    <w:lsdException w:name="List Table 3 Accent 2" w:uiPriority="48"/>
+    <w:lsdException w:name="List Table 4 Accent 2" w:uiPriority="49"/>
+    <w:lsdException w:name="List Table 5 Dark Accent 2" w:uiPriority="50"/>
+    <w:lsdException w:name="List Table 6 Colorful Accent 2" w:uiPriority="51"/>
+    <w:lsdException w:name="List Table 7 Colorful Accent 2" w:uiPriority="52"/>
+    <w:lsdException w:name="List Table 1 Light Accent 3" w:uiPriority="46"/>
+    <w:lsdException w:name="List Table 2 Accent 3" w:uiPriority="47"/>
+    <w:lsdException w:name="List Table 3 Accent 3" w:uiPriority="48"/>
+    <w:lsdException w:name="List Table 4 Accent 3" w:uiPriority="49"/>
+    <w:lsdException w:name="List Table 5 Dark Accent 3" w:uiPriority="50"/>
+    <w:lsdException w:name="List Table 6 Colorful Accent 3" w:uiPriority="51"/>
+    <w:lsdException w:name="List Table 7 Colorful Accent 3" w:uiPriority="52"/>
+    <w:lsdException w:name="List Table 1 Light Accent 4" w:uiPriority="46"/>
+    <w:lsdException w:name="List Table 2 Accent 4" w:uiPriority="47"/>
+    <w:lsdException w:name="List Table 3 Accent 4" w:uiPriority="48"/>
+    <w:lsdException w:name="List Table 4 Accent 4" w:uiPriority="49"/>
+    <w:lsdException w:name="List Table 5 Dark Accent 4" w:uiPriority="50"/>
+    <w:lsdException w:name="List Table 6 Colorful Accent 4" w:uiPriority="51"/>
+    <w:lsdException w:name="List Table 7 Colorful Accent 4" w:uiPriority="52"/>
+    <w:lsdException w:name="List Table 1 Light Accent 5" w:uiPriority="46"/>
+    <w:lsdException w:name="List Table 2 Accent 5" w:uiPriority="47"/>
+    <w:lsdException w:name="List Table 3 Accent 5" w:uiPriority="48"/>
+    <w:lsdException w:name="List Table 4 Accent 5" w:uiPriority="49"/>
+    <w:lsdException w:name="List Table 5 Dark Accent 5" w:uiPriority="50"/>
+    <w:lsdException w:name="List Table 6 Colorful Accent 5" w:uiPriority="51"/>
+    <w:lsdException w:name="List Table 7 Colorful Accent 5" w:uiPriority="52"/>
+    <w:lsdException w:name="List Table 1 Light Accent 6" w:uiPriority="46"/>
+    <w:lsdException w:name="List Table 2 Accent 6" w:uiPriority="47"/>
+    <w:lsdException w:name="List Table 3 Accent 6" w:uiPriority="48"/>
+    <w:lsdException w:name="List Table 4 Accent 6" w:uiPriority="49"/>
+    <w:lsdException w:name="List Table 5 Dark Accent 6" w:uiPriority="50"/>
+    <w:lsdException w:name="List Table 6 Colorful Accent 6" w:uiPriority="51"/>
+    <w:lsdException w:name="List Table 7 Colorful Accent 6" w:uiPriority="52"/>
+    <w:lsdException w:name="Mention" w:semiHidden="1" w:uiPriority="99" w:unhideWhenUsed="1"/>
+    <w:lsdException w:name="Smart Hyperlink" w:semiHidden="1" w:uiPriority="99" w:unhideWhenUsed="1"/>
+    <w:lsdException w:name="Hashtag" w:semiHidden="1" w:uiPriority="99" w:unhideWhenUsed="1"/>
+    <w:lsdException w:name="Unresolved Mention" w:semiHidden="1" w:uiPriority="99" w:unhideWhenUsed="1"/>
+    <w:lsdException w:name="Smart Link" w:semiHidden="1" w:uiPriority="99" w:unhideWhenUsed="1"/>
   </w:latentStyles>
-  <w:style w:type="paragraph" w:default="1" w:styleId="1">
+  <w:style w:type="paragraph" w:default="1" w:styleId="Normal">
     <w:name w:val="Normal"/>
     <w:qFormat/>
-    <w:uiPriority w:val="0"/>
     <w:rPr>
-      <w:rFonts w:ascii="Arial" w:hAnsi="Arial" w:eastAsia="Times New Roman" w:cs="Times New Roman"/>
+      <w:rFonts w:ascii="Arial" w:hAnsi="Arial"/>
       <w:szCs w:val="24"/>
-      <w:lang w:val="pt-PT" w:eastAsia="pt-PT" w:bidi="ar-SA"/>
+      <w:lang w:val="pt-PT" w:eastAsia="pt-PT"/>
     </w:rPr>
   </w:style>
-  <w:style w:type="paragraph" w:styleId="2">
+  <w:style w:type="paragraph" w:styleId="Ttulo1">
     <w:name w:val="heading 1"/>
-    <w:basedOn w:val="1"/>
-    <w:next w:val="1"/>
+    <w:basedOn w:val="Normal"/>
+    <w:next w:val="Normal"/>
     <w:qFormat/>
-    <w:uiPriority w:val="0"/>
     <w:pPr>
       <w:keepNext/>
       <w:jc w:val="both"/>
@@ -3089,12 +2933,11 @@
       <w:bCs/>
     </w:rPr>
   </w:style>
-  <w:style w:type="paragraph" w:styleId="3">
+  <w:style w:type="paragraph" w:styleId="Ttulo4">
     <w:name w:val="heading 4"/>
-    <w:basedOn w:val="1"/>
-    <w:next w:val="1"/>
+    <w:basedOn w:val="Normal"/>
+    <w:next w:val="Normal"/>
     <w:qFormat/>
-    <w:uiPriority w:val="0"/>
     <w:pPr>
       <w:keepNext/>
       <w:spacing w:line="360" w:lineRule="auto"/>
@@ -3105,18 +2948,19 @@
       <w:bCs/>
     </w:rPr>
   </w:style>
-  <w:style w:type="character" w:default="1" w:styleId="4">
+  <w:style w:type="character" w:default="1" w:styleId="Tipodeletrapredefinidodopargrafo">
     <w:name w:val="Default Paragraph Font"/>
+    <w:uiPriority w:val="1"/>
     <w:semiHidden/>
     <w:unhideWhenUsed/>
-    <w:uiPriority w:val="1"/>
   </w:style>
-  <w:style w:type="table" w:default="1" w:styleId="5">
+  <w:style w:type="table" w:default="1" w:styleId="Tabelanormal">
     <w:name w:val="Normal Table"/>
+    <w:uiPriority w:val="99"/>
     <w:semiHidden/>
     <w:unhideWhenUsed/>
-    <w:uiPriority w:val="99"/>
     <w:tblPr>
+      <w:tblInd w:w="0" w:type="dxa"/>
       <w:tblCellMar>
         <w:top w:w="0" w:type="dxa"/>
         <w:left w:w="108" w:type="dxa"/>
@@ -3125,21 +2969,25 @@
       </w:tblCellMar>
     </w:tblPr>
   </w:style>
-  <w:style w:type="paragraph" w:styleId="6">
+  <w:style w:type="numbering" w:default="1" w:styleId="Semlista">
+    <w:name w:val="No List"/>
+    <w:uiPriority w:val="99"/>
+    <w:semiHidden/>
+    <w:unhideWhenUsed/>
+  </w:style>
+  <w:style w:type="paragraph" w:styleId="Textodebalo">
     <w:name w:val="Balloon Text"/>
-    <w:basedOn w:val="1"/>
-    <w:link w:val="18"/>
-    <w:uiPriority w:val="0"/>
+    <w:basedOn w:val="Normal"/>
+    <w:link w:val="TextodebaloCarter"/>
     <w:rPr>
       <w:rFonts w:ascii="Tahoma" w:hAnsi="Tahoma" w:cs="Tahoma"/>
       <w:sz w:val="16"/>
       <w:szCs w:val="16"/>
     </w:rPr>
   </w:style>
-  <w:style w:type="paragraph" w:styleId="7">
+  <w:style w:type="paragraph" w:styleId="Corpodetexto">
     <w:name w:val="Body Text"/>
-    <w:basedOn w:val="1"/>
-    <w:uiPriority w:val="0"/>
+    <w:basedOn w:val="Normal"/>
     <w:pPr>
       <w:jc w:val="both"/>
     </w:pPr>
@@ -3147,10 +2995,9 @@
       <w:rFonts w:cs="Arial"/>
     </w:rPr>
   </w:style>
-  <w:style w:type="paragraph" w:styleId="8">
+  <w:style w:type="paragraph" w:styleId="Avanodecorpodetexto">
     <w:name w:val="Body Text Indent"/>
-    <w:basedOn w:val="1"/>
-    <w:uiPriority w:val="0"/>
+    <w:basedOn w:val="Normal"/>
     <w:pPr>
       <w:ind w:left="357"/>
     </w:pPr>
@@ -3158,10 +3005,9 @@
       <w:sz w:val="16"/>
     </w:rPr>
   </w:style>
-  <w:style w:type="paragraph" w:styleId="9">
+  <w:style w:type="paragraph" w:styleId="Rodap">
     <w:name w:val="footer"/>
-    <w:basedOn w:val="1"/>
-    <w:uiPriority w:val="0"/>
+    <w:basedOn w:val="Normal"/>
     <w:pPr>
       <w:tabs>
         <w:tab w:val="center" w:pos="4252"/>
@@ -3169,29 +3015,26 @@
       </w:tabs>
     </w:pPr>
   </w:style>
-  <w:style w:type="character" w:styleId="10">
+  <w:style w:type="character" w:styleId="Refdenotaderodap">
     <w:name w:val="footnote reference"/>
-    <w:basedOn w:val="4"/>
-    <w:uiPriority w:val="0"/>
+    <w:basedOn w:val="Tipodeletrapredefinidodopargrafo"/>
     <w:rPr>
       <w:vertAlign w:val="superscript"/>
     </w:rPr>
   </w:style>
-  <w:style w:type="paragraph" w:styleId="11">
+  <w:style w:type="paragraph" w:styleId="Textodenotaderodap">
     <w:name w:val="footnote text"/>
-    <w:basedOn w:val="1"/>
-    <w:link w:val="16"/>
-    <w:uiPriority w:val="0"/>
+    <w:basedOn w:val="Normal"/>
+    <w:link w:val="TextodenotaderodapCarter"/>
     <w:rPr>
       <w:rFonts w:ascii="Times New Roman" w:hAnsi="Times New Roman"/>
       <w:szCs w:val="20"/>
     </w:rPr>
   </w:style>
-  <w:style w:type="paragraph" w:styleId="12">
+  <w:style w:type="paragraph" w:styleId="Cabealho">
     <w:name w:val="header"/>
-    <w:basedOn w:val="1"/>
+    <w:basedOn w:val="Normal"/>
     <w:qFormat/>
-    <w:uiPriority w:val="0"/>
     <w:pPr>
       <w:tabs>
         <w:tab w:val="center" w:pos="4252"/>
@@ -3199,11 +3042,10 @@
       </w:tabs>
     </w:pPr>
   </w:style>
-  <w:style w:type="paragraph" w:styleId="13">
+  <w:style w:type="paragraph" w:styleId="Subttulo">
     <w:name w:val="Subtitle"/>
-    <w:basedOn w:val="1"/>
+    <w:basedOn w:val="Normal"/>
     <w:qFormat/>
-    <w:uiPriority w:val="0"/>
     <w:pPr>
       <w:spacing w:line="360" w:lineRule="auto"/>
       <w:jc w:val="center"/>
@@ -3215,26 +3057,24 @@
       <w:szCs w:val="20"/>
     </w:rPr>
   </w:style>
-  <w:style w:type="table" w:styleId="14">
+  <w:style w:type="table" w:styleId="TabelacomGrelha">
     <w:name w:val="Table Grid"/>
-    <w:basedOn w:val="5"/>
-    <w:uiPriority w:val="0"/>
+    <w:basedOn w:val="Tabelanormal"/>
     <w:tblPr>
       <w:tblBorders>
-        <w:top w:val="single" w:color="auto" w:sz="4" w:space="0"/>
-        <w:left w:val="single" w:color="auto" w:sz="4" w:space="0"/>
-        <w:bottom w:val="single" w:color="auto" w:sz="4" w:space="0"/>
-        <w:right w:val="single" w:color="auto" w:sz="4" w:space="0"/>
-        <w:insideH w:val="single" w:color="auto" w:sz="4" w:space="0"/>
-        <w:insideV w:val="single" w:color="auto" w:sz="4" w:space="0"/>
+        <w:top w:val="single" w:sz="4" w:space="0" w:color="auto"/>
+        <w:left w:val="single" w:sz="4" w:space="0" w:color="auto"/>
+        <w:bottom w:val="single" w:sz="4" w:space="0" w:color="auto"/>
+        <w:right w:val="single" w:sz="4" w:space="0" w:color="auto"/>
+        <w:insideH w:val="single" w:sz="4" w:space="0" w:color="auto"/>
+        <w:insideV w:val="single" w:sz="4" w:space="0" w:color="auto"/>
       </w:tblBorders>
     </w:tblPr>
   </w:style>
-  <w:style w:type="paragraph" w:styleId="15">
+  <w:style w:type="paragraph" w:styleId="Ttulo">
     <w:name w:val="Title"/>
-    <w:basedOn w:val="1"/>
+    <w:basedOn w:val="Normal"/>
     <w:qFormat/>
-    <w:uiPriority w:val="0"/>
     <w:pPr>
       <w:jc w:val="center"/>
     </w:pPr>
@@ -3244,27 +3084,25 @@
       <w:sz w:val="28"/>
     </w:rPr>
   </w:style>
-  <w:style w:type="character" w:customStyle="1" w:styleId="16">
+  <w:style w:type="character" w:customStyle="1" w:styleId="TextodenotaderodapCarter">
     <w:name w:val="Texto de nota de rodapé Caráter"/>
-    <w:basedOn w:val="4"/>
-    <w:link w:val="11"/>
-    <w:uiPriority w:val="0"/>
+    <w:basedOn w:val="Tipodeletrapredefinidodopargrafo"/>
+    <w:link w:val="Textodenotaderodap"/>
   </w:style>
-  <w:style w:type="paragraph" w:styleId="17">
+  <w:style w:type="paragraph" w:styleId="PargrafodaLista">
     <w:name w:val="List Paragraph"/>
-    <w:basedOn w:val="1"/>
+    <w:basedOn w:val="Normal"/>
+    <w:uiPriority w:val="34"/>
     <w:qFormat/>
-    <w:uiPriority w:val="34"/>
     <w:pPr>
       <w:ind w:left="720"/>
       <w:contextualSpacing/>
     </w:pPr>
   </w:style>
-  <w:style w:type="character" w:customStyle="1" w:styleId="18">
+  <w:style w:type="character" w:customStyle="1" w:styleId="TextodebaloCarter">
     <w:name w:val="Texto de balão Caráter"/>
-    <w:basedOn w:val="4"/>
-    <w:link w:val="6"/>
-    <w:uiPriority w:val="0"/>
+    <w:basedOn w:val="Tipodeletrapredefinidodopargrafo"/>
+    <w:link w:val="Textodebalo"/>
     <w:rPr>
       <w:rFonts w:ascii="Tahoma" w:hAnsi="Tahoma" w:cs="Tahoma"/>
       <w:sz w:val="16"/>
@@ -3390,7 +3228,7 @@
         <a:solidFill>
           <a:schemeClr val="phClr"/>
         </a:solidFill>
-        <a:gradFill rotWithShape="true">
+        <a:gradFill rotWithShape="1">
           <a:gsLst>
             <a:gs pos="0">
               <a:schemeClr val="phClr">
@@ -3411,9 +3249,9 @@
               </a:schemeClr>
             </a:gs>
           </a:gsLst>
-          <a:lin ang="16200000" scaled="true"/>
+          <a:lin ang="16200000" scaled="1"/>
         </a:gradFill>
-        <a:gradFill rotWithShape="true">
+        <a:gradFill rotWithShape="1">
           <a:gsLst>
             <a:gs pos="0">
               <a:schemeClr val="phClr">
@@ -3434,7 +3272,7 @@
               </a:schemeClr>
             </a:gs>
           </a:gsLst>
-          <a:lin ang="16200000" scaled="false"/>
+          <a:lin ang="16200000" scaled="0"/>
         </a:gradFill>
       </a:fillStyleLst>
       <a:lnStyleLst>
@@ -3504,7 +3342,7 @@
         <a:solidFill>
           <a:schemeClr val="phClr"/>
         </a:solidFill>
-        <a:gradFill rotWithShape="true">
+        <a:gradFill rotWithShape="1">
           <a:gsLst>
             <a:gs pos="0">
               <a:schemeClr val="phClr">
@@ -3530,7 +3368,7 @@
             <a:fillToRect l="50000" t="-80000" r="50000" b="180000"/>
           </a:path>
         </a:gradFill>
-        <a:gradFill rotWithShape="true">
+        <a:gradFill rotWithShape="1">
           <a:gsLst>
             <a:gs pos="0">
               <a:schemeClr val="phClr">
@@ -3553,6 +3391,7 @@
     </a:fmtScheme>
   </a:themeElements>
   <a:objectDefaults/>
+  <a:extraClrSchemeLst/>
 </a:theme>
 </file>
 

</xml_diff>